<commit_message>
Små jobb med rapport.
</commit_message>
<xml_diff>
--- a/g1_qlearning/rapport_eirik_g1.docx
+++ b/g1_qlearning/rapport_eirik_g1.docx
@@ -4014,41 +4014,13 @@
                                     <w:text/>
                                   </w:sdtPr>
                                   <w:sdtContent>
-                                    <w:proofErr w:type="spellStart"/>
                                     <w:r>
                                       <w:rPr>
                                         <w:color w:val="404040" w:themeColor="text1" w:themeTint="BF"/>
                                         <w:sz w:val="36"/>
                                         <w:szCs w:val="36"/>
                                       </w:rPr>
-                                      <w:t>Karaktersatt</w:t>
-                                    </w:r>
-                                    <w:proofErr w:type="spellEnd"/>
-                                    <w:r>
-                                      <w:rPr>
-                                        <w:color w:val="404040" w:themeColor="text1" w:themeTint="BF"/>
-                                        <w:sz w:val="36"/>
-                                        <w:szCs w:val="36"/>
-                                      </w:rPr>
-                                      <w:t xml:space="preserve"> oppgave 1                        </w:t>
-                                    </w:r>
-                                    <w:proofErr w:type="spellStart"/>
-                                    <w:r>
-                                      <w:rPr>
-                                        <w:color w:val="404040" w:themeColor="text1" w:themeTint="BF"/>
-                                        <w:sz w:val="36"/>
-                                        <w:szCs w:val="36"/>
-                                      </w:rPr>
-                                      <w:t>DTE2602</w:t>
-                                    </w:r>
-                                    <w:proofErr w:type="spellEnd"/>
-                                    <w:r>
-                                      <w:rPr>
-                                        <w:color w:val="404040" w:themeColor="text1" w:themeTint="BF"/>
-                                        <w:sz w:val="36"/>
-                                        <w:szCs w:val="36"/>
-                                      </w:rPr>
-                                      <w:t xml:space="preserve"> – Introduksjon Maskinlæring og AI</w:t>
+                                      <w:t>Karaktersatt oppgave 1                        DTE2602 – Introduksjon Maskinlæring og AI</w:t>
                                     </w:r>
                                   </w:sdtContent>
                                 </w:sdt>
@@ -4137,41 +4109,13 @@
                               <w:text/>
                             </w:sdtPr>
                             <w:sdtContent>
-                              <w:proofErr w:type="spellStart"/>
                               <w:r>
                                 <w:rPr>
                                   <w:color w:val="404040" w:themeColor="text1" w:themeTint="BF"/>
                                   <w:sz w:val="36"/>
                                   <w:szCs w:val="36"/>
                                 </w:rPr>
-                                <w:t>Karaktersatt</w:t>
-                              </w:r>
-                              <w:proofErr w:type="spellEnd"/>
-                              <w:r>
-                                <w:rPr>
-                                  <w:color w:val="404040" w:themeColor="text1" w:themeTint="BF"/>
-                                  <w:sz w:val="36"/>
-                                  <w:szCs w:val="36"/>
-                                </w:rPr>
-                                <w:t xml:space="preserve"> oppgave 1                        </w:t>
-                              </w:r>
-                              <w:proofErr w:type="spellStart"/>
-                              <w:r>
-                                <w:rPr>
-                                  <w:color w:val="404040" w:themeColor="text1" w:themeTint="BF"/>
-                                  <w:sz w:val="36"/>
-                                  <w:szCs w:val="36"/>
-                                </w:rPr>
-                                <w:t>DTE2602</w:t>
-                              </w:r>
-                              <w:proofErr w:type="spellEnd"/>
-                              <w:r>
-                                <w:rPr>
-                                  <w:color w:val="404040" w:themeColor="text1" w:themeTint="BF"/>
-                                  <w:sz w:val="36"/>
-                                  <w:szCs w:val="36"/>
-                                </w:rPr>
-                                <w:t xml:space="preserve"> – Introduksjon Maskinlæring og AI</w:t>
+                                <w:t>Karaktersatt oppgave 1                        DTE2602 – Introduksjon Maskinlæring og AI</w:t>
                               </w:r>
                             </w:sdtContent>
                           </w:sdt>
@@ -5340,13 +5284,8 @@
     </w:p>
     <w:p>
       <w:r>
-        <w:t>Epsilon-</w:t>
-      </w:r>
-      <w:proofErr w:type="spellStart"/>
-      <w:r>
-        <w:t>Greedy</w:t>
-      </w:r>
-      <w:proofErr w:type="spellEnd"/>
+        <w:t>Epsilon-Greedy</w:t>
+      </w:r>
     </w:p>
     <w:p>
       <w:r>
@@ -5360,13 +5299,8 @@
     </w:p>
     <w:p>
       <w:r>
-        <w:t>Episoder/</w:t>
-      </w:r>
-      <w:proofErr w:type="spellStart"/>
-      <w:r>
-        <w:t>Epochs</w:t>
-      </w:r>
-      <w:proofErr w:type="spellEnd"/>
+        <w:t>Episoder/Epochs</w:t>
+      </w:r>
     </w:p>
     <w:tbl>
       <w:tblPr>
@@ -5395,7 +5329,10 @@
           </w:tcPr>
           <w:p>
             <w:r>
-              <w:t xml:space="preserve">En agent er den som </w:t>
+              <w:t xml:space="preserve">En agent er </w:t>
+            </w:r>
+            <w:r>
+              <w:t>selve koden. Eller den som tar beslutninger. Denne bruker informasjon fra miljøet for å utføre handlinger for å oppnå et mål.</w:t>
             </w:r>
           </w:p>
         </w:tc>
@@ -5405,13 +5342,21 @@
           <w:tcPr>
             <w:tcW w:w="1980" w:type="dxa"/>
           </w:tcPr>
-          <w:p/>
+          <w:p>
+            <w:r>
+              <w:t>Miljø</w:t>
+            </w:r>
+          </w:p>
         </w:tc>
         <w:tc>
           <w:tcPr>
             <w:tcW w:w="7082" w:type="dxa"/>
           </w:tcPr>
-          <w:p/>
+          <w:p>
+            <w:r>
+              <w:t xml:space="preserve">Miljøet er selve omgivelsene agenten opererer i. Dette kan være et fysisk miljø, eller en simulert verden. Miljøet gir tilbakemelding til agenten i form av belønning/straff og tilstand. </w:t>
+            </w:r>
+          </w:p>
         </w:tc>
       </w:tr>
       <w:tr>
@@ -5419,13 +5364,21 @@
           <w:tcPr>
             <w:tcW w:w="1980" w:type="dxa"/>
           </w:tcPr>
-          <w:p/>
+          <w:p>
+            <w:r>
+              <w:t>Episoder (Epochs)</w:t>
+            </w:r>
+          </w:p>
         </w:tc>
         <w:tc>
           <w:tcPr>
             <w:tcW w:w="7082" w:type="dxa"/>
           </w:tcPr>
-          <w:p/>
+          <w:p>
+            <w:r>
+              <w:t>En episode er en hel sekvens fra start tilstand, til slutt tilstand. For å trene agenten er det nødvendig å ha flere episoder, slik at man gradvis kan forbedre seg.</w:t>
+            </w:r>
+          </w:p>
         </w:tc>
       </w:tr>
       <w:tr>
@@ -5516,23 +5469,7 @@
     </w:p>
     <w:p>
       <w:r>
-        <w:t xml:space="preserve">I dagens samfunn har utviklingen innenfor kunstig intelligens (KI) skutt fart. Eksempler på dette kan være </w:t>
-      </w:r>
-      <w:proofErr w:type="gramStart"/>
-      <w:r>
-        <w:t>chat</w:t>
-      </w:r>
-      <w:proofErr w:type="gramEnd"/>
-      <w:r>
-        <w:t xml:space="preserve"> bot, selvkjørende biler, selvkjørende ferger/båter og </w:t>
-      </w:r>
-      <w:proofErr w:type="spellStart"/>
-      <w:r>
-        <w:t>sorteringsroboter</w:t>
-      </w:r>
-      <w:proofErr w:type="spellEnd"/>
-      <w:r>
-        <w:t>. Flere av disse punktene dreier seg om navigasjon, som er en sentral del av KI. Navigasjon er en av de grunnleggende utfordringene innenfor robotikk og maskinlæring. Det å kunne navigere i et miljø, for deretter å identifisere hindringer og finne den mest effektive veien kan være avgjørende for flere felt</w:t>
+        <w:t>I dagens samfunn har utviklingen innenfor kunstig intelligens (KI) skutt fart. Eksempler på dette kan være chat bot, selvkjørende biler, selvkjørende ferger/båter og sorteringsroboter. Flere av disse punktene dreier seg om navigasjon, som er en sentral del av KI. Navigasjon er en av de grunnleggende utfordringene innenfor robotikk og maskinlæring. Det å kunne navigere i et miljø, for deretter å identifisere hindringer og finne den mest effektive veien kan være avgjørende for flere felt</w:t>
       </w:r>
       <w:r>
         <w:t xml:space="preserve">. </w:t>
@@ -5540,23 +5477,7 @@
     </w:p>
     <w:p>
       <w:r>
-        <w:t>En viktig del av det å kunne navigere i et miljø, er forsterkningslæring, der vi bruker en kode (agenten) til å navigere og ta beslutninger basert på miljøet. Q-</w:t>
-      </w:r>
-      <w:proofErr w:type="spellStart"/>
-      <w:r>
-        <w:t>learning</w:t>
-      </w:r>
-      <w:proofErr w:type="spellEnd"/>
-      <w:r>
-        <w:t xml:space="preserve"> og Monte Carlo er to kjente metoder innenfor forsterkningslæring. Begge disse metodene lærer ved å samle opp belønning over tid. Q-</w:t>
-      </w:r>
-      <w:proofErr w:type="spellStart"/>
-      <w:r>
-        <w:t>learning</w:t>
-      </w:r>
-      <w:proofErr w:type="spellEnd"/>
-      <w:r>
-        <w:t xml:space="preserve"> lærer ved å kontinuerlig oppdatere en Q-matrise etter hvert som miljøet blir utforsket. Monte Carlo summerer opp belønning og sammenligner disse for å finne den mest effektive ruten.</w:t>
+        <w:t>En viktig del av det å kunne navigere i et miljø, er forsterkningslæring, der vi bruker en kode (agenten) til å navigere og ta beslutninger basert på miljøet. Q-learning og Monte Carlo er to kjente metoder innenfor forsterkningslæring. Begge disse metodene lærer ved å samle opp belønning over tid. Q-learning lærer ved å kontinuerlig oppdatere en Q-matrise etter hvert som miljøet blir utforsket. Monte Carlo summerer opp belønning og sammenligner disse for å finne den mest effektive ruten.</w:t>
       </w:r>
     </w:p>
     <w:p>
@@ -5564,96 +5485,24 @@
         <w:t xml:space="preserve">En annen strategi </w:t>
       </w:r>
       <w:r>
-        <w:t>for å navigere er en metode vi kaller epsilon-</w:t>
-      </w:r>
-      <w:proofErr w:type="spellStart"/>
-      <w:r>
-        <w:t>greedy</w:t>
-      </w:r>
-      <w:proofErr w:type="spellEnd"/>
-      <w:r>
-        <w:t>. Denne kombinerer q-</w:t>
-      </w:r>
-      <w:proofErr w:type="spellStart"/>
-      <w:r>
-        <w:t>learning</w:t>
-      </w:r>
-      <w:proofErr w:type="spellEnd"/>
-      <w:r>
-        <w:t xml:space="preserve">, og </w:t>
-      </w:r>
-      <w:proofErr w:type="spellStart"/>
-      <w:r>
-        <w:t>monte</w:t>
-      </w:r>
-      <w:proofErr w:type="spellEnd"/>
-      <w:r>
-        <w:t xml:space="preserve"> </w:t>
-      </w:r>
-      <w:proofErr w:type="spellStart"/>
-      <w:r>
-        <w:t>carlo</w:t>
-      </w:r>
-      <w:proofErr w:type="spellEnd"/>
-      <w:r>
-        <w:t>.</w:t>
-      </w:r>
-      <w:r>
-        <w:t xml:space="preserve"> Ved å benytte denne metoden, så vil man bruke kjent informasjon om hvilke ruter som gir høyest belønning, samtidig som man vil kunne oppdage </w:t>
-      </w:r>
-      <w:proofErr w:type="gramStart"/>
-      <w:r>
-        <w:t>potensielt</w:t>
-      </w:r>
-      <w:proofErr w:type="gramEnd"/>
-      <w:r>
-        <w:t xml:space="preserve"> bedre ruter, ved å gjøre tilfeldige handlinger.</w:t>
+        <w:t>for å navigere er en metode vi kaller epsilon-greedy. Denne kombinerer q-learning, og monte carlo.</w:t>
+      </w:r>
+      <w:r>
+        <w:t xml:space="preserve"> Ved å benytte denne metoden, så vil man bruke kjent informasjon om hvilke ruter som gir høyest belønning, samtidig som man vil kunne oppdage potensielt bedre ruter, ved å gjøre tilfeldige handlinger.</w:t>
       </w:r>
     </w:p>
     <w:p>
       <w:r>
-        <w:t xml:space="preserve">For å studere disse forskjellige læringsmetodene er et </w:t>
-      </w:r>
-      <w:proofErr w:type="spellStart"/>
-      <w:r>
-        <w:t>2D</w:t>
-      </w:r>
-      <w:proofErr w:type="spellEnd"/>
-      <w:r>
-        <w:t>-kart et egnet miljø. Gjennom bruk av belønningsmatriser og simuleringer kan agenten lære seg å finne effektive ruter fra start punkt til slutt punkt, samtidig som agenten kan manøvrere seg rundt hindringer.</w:t>
+        <w:lastRenderedPageBreak/>
+        <w:t>For å studere disse forskjellige læringsmetodene er et 2D-kart et egnet miljø. Gjennom bruk av belønningsmatriser og simuleringer kan agenten lære seg å finne effektive ruter fra start punkt til slutt punkt, samtidig som agenten kan manøvrere seg rundt hindringer.</w:t>
       </w:r>
     </w:p>
     <w:p>
       <w:r>
-        <w:lastRenderedPageBreak/>
-        <w:t>Denne rapporten vil undersøke hvordan man med ulike navigasjonsstrategier, som Monte Carlo og Q-</w:t>
-      </w:r>
-      <w:proofErr w:type="spellStart"/>
-      <w:r>
-        <w:t>learning</w:t>
-      </w:r>
-      <w:proofErr w:type="spellEnd"/>
-      <w:r>
-        <w:t xml:space="preserve"> kan finne de mest effektive rutene i et </w:t>
-      </w:r>
-      <w:proofErr w:type="spellStart"/>
-      <w:r>
-        <w:t>2D</w:t>
-      </w:r>
-      <w:proofErr w:type="spellEnd"/>
-      <w:r>
-        <w:t xml:space="preserve">-kart. Formålet er kunne vurdere hvordan de ulike metodene fungerer, samt hvor effektive de er. </w:t>
-      </w:r>
-      <w:r>
-        <w:t>Det er også ønskelig å se på antall episoder (</w:t>
-      </w:r>
-      <w:proofErr w:type="spellStart"/>
-      <w:r>
-        <w:t>epochs</w:t>
-      </w:r>
-      <w:proofErr w:type="spellEnd"/>
-      <w:r>
-        <w:t>), og hvordan dette spiller inn på de forskjellige strategiene.</w:t>
+        <w:t xml:space="preserve">Denne rapporten vil undersøke hvordan man med ulike navigasjonsstrategier, som Monte Carlo og Q-learning kan finne de mest effektive rutene i et 2D-kart. Formålet er kunne vurdere hvordan de ulike metodene fungerer, samt hvor effektive de er. </w:t>
+      </w:r>
+      <w:r>
+        <w:t>Det er også ønskelig å se på antall episoder (epochs), og hvordan dette spiller inn på de forskjellige strategiene.</w:t>
       </w:r>
       <w:r>
         <w:t xml:space="preserve"> </w:t>
@@ -5667,31 +5516,7 @@
     </w:p>
     <w:p>
       <w:r>
-        <w:t xml:space="preserve">Hypotesen i denne rapporten er at en kombinasjon av disse metodene kan gi en </w:t>
-      </w:r>
-      <w:proofErr w:type="gramStart"/>
-      <w:r>
-        <w:t>optimal</w:t>
-      </w:r>
-      <w:proofErr w:type="gramEnd"/>
-      <w:r>
-        <w:t xml:space="preserve"> løsning for robotens navigasjon. Q-</w:t>
-      </w:r>
-      <w:proofErr w:type="spellStart"/>
-      <w:r>
-        <w:t>learning</w:t>
-      </w:r>
-      <w:proofErr w:type="spellEnd"/>
-      <w:r>
-        <w:t xml:space="preserve"> vil være mest effektiv hvor man har et stort antall episoder, mens epsilon-</w:t>
-      </w:r>
-      <w:proofErr w:type="spellStart"/>
-      <w:r>
-        <w:t>greedy</w:t>
-      </w:r>
-      <w:proofErr w:type="spellEnd"/>
-      <w:r>
-        <w:t xml:space="preserve"> kan gi bedre resultater med et mindre antall episoder. Gjennom simulering vil rapporten vise hvordan roboten lærer og forbedrer sine valg over tid, og hvordan den finner de mest effektive veiene fra start til slutt. </w:t>
+        <w:t xml:space="preserve">Hypotesen i denne rapporten er at en kombinasjon av disse metodene kan gi en optimal løsning for robotens navigasjon. Q-learning vil være mest effektiv hvor man har et stort antall episoder, mens epsilon-greedy kan gi bedre resultater med et mindre antall episoder. Gjennom simulering vil rapporten vise hvordan roboten lærer og forbedrer sine valg over tid, og hvordan den finner de mest effektive veiene fra start til slutt. </w:t>
       </w:r>
     </w:p>
     <w:p/>
@@ -5716,16 +5541,14 @@
     </w:p>
     <w:p>
       <w:r>
-        <w:t xml:space="preserve">Teori </w:t>
-      </w:r>
-      <w:proofErr w:type="gramStart"/>
-      <w:r>
-        <w:t>her…</w:t>
-      </w:r>
-      <w:proofErr w:type="gramEnd"/>
+        <w:t>Teori her…</w:t>
+      </w:r>
     </w:p>
     <w:p>
       <w:r>
+        <w:rPr>
+          <w:noProof/>
+        </w:rPr>
         <w:drawing>
           <wp:inline distT="0" distB="0" distL="0" distR="0" wp14:anchorId="56069A72" wp14:editId="565FFDE0">
             <wp:extent cx="3305908" cy="2831449"/>
@@ -5798,16 +5621,8 @@
         <w:rPr>
           <w:color w:val="FF0000"/>
         </w:rPr>
-        <w:t xml:space="preserve">Referanse og forklaring til </w:t>
-      </w:r>
-      <w:proofErr w:type="spellStart"/>
-      <w:r>
-        <w:rPr>
-          <w:color w:val="FF0000"/>
-        </w:rPr>
-        <w:t>bellmanlikning</w:t>
-      </w:r>
-      <w:proofErr w:type="spellEnd"/>
+        <w:t>Referanse og forklaring til bellmanlikning</w:t>
+      </w:r>
     </w:p>
     <w:p>
       <w:pPr>
@@ -5880,7 +5695,6 @@
         <w:rPr>
           <w:color w:val="FF0000"/>
         </w:rPr>
-        <w:lastRenderedPageBreak/>
         <w:t>"Teori-delen beskriver teoretiske konsepter som er relevante for rapporten, for eksempel algoritmer, matematiske ligninger, database-modeller, osv. Husk at elementene som brukes må beskrives i teksten (f.eks. hva hver enkelt variabel i en ligning betyr). Husk også referanser."</w:t>
       </w:r>
     </w:p>
@@ -5905,42 +5719,10 @@
     </w:p>
     <w:p>
       <w:r>
-        <w:t xml:space="preserve">For å utvikle agenten til å navigere i </w:t>
-      </w:r>
-      <w:proofErr w:type="spellStart"/>
-      <w:r>
-        <w:t>2D</w:t>
-      </w:r>
-      <w:proofErr w:type="spellEnd"/>
-      <w:r>
-        <w:t>-kartet, ble de benyttet forskjellige metoder innenfor forsterkningslæring. Dette inkluderte: Monte Carlo, Q-</w:t>
-      </w:r>
-      <w:proofErr w:type="spellStart"/>
-      <w:r>
-        <w:t>learning</w:t>
-      </w:r>
-      <w:proofErr w:type="spellEnd"/>
-      <w:r>
-        <w:t xml:space="preserve"> og Epsilon-</w:t>
-      </w:r>
-      <w:proofErr w:type="spellStart"/>
-      <w:r>
-        <w:t>Greedy</w:t>
-      </w:r>
-      <w:proofErr w:type="spellEnd"/>
-      <w:r>
-        <w:t xml:space="preserve"> policy. Selve arbei</w:t>
-      </w:r>
-      <w:r>
-        <w:t>det ble gjennomført i Python, og ved hjelp av visualiseringsverktøyet "</w:t>
-      </w:r>
-      <w:proofErr w:type="spellStart"/>
-      <w:r>
-        <w:t>PyGame</w:t>
-      </w:r>
-      <w:proofErr w:type="spellEnd"/>
-      <w:r>
-        <w:t xml:space="preserve">". </w:t>
+        <w:t>For å utvikle agenten til å navigere i 2D-kartet, ble de benyttet forskjellige metoder innenfor forsterkningslæring. Dette inkluderte: Monte Carlo, Q-learning og Epsilon-Greedy policy. Selve arbei</w:t>
+      </w:r>
+      <w:r>
+        <w:t xml:space="preserve">det ble gjennomført i Python, og ved hjelp av visualiseringsverktøyet "PyGame". </w:t>
       </w:r>
     </w:p>
     <w:p>
@@ -5948,6 +5730,9 @@
         <w:jc w:val="center"/>
       </w:pPr>
       <w:r>
+        <w:rPr>
+          <w:noProof/>
+        </w:rPr>
         <w:drawing>
           <wp:inline distT="0" distB="0" distL="0" distR="0" wp14:anchorId="31DB96FA" wp14:editId="503BB5EF">
             <wp:extent cx="3649785" cy="919987"/>
@@ -5997,18 +5782,7 @@
     </w:p>
     <w:p>
       <w:r>
-        <w:t>I denne rapporten er det laget klart for tre forskjellige typer maskin</w:t>
-      </w:r>
-      <w:r>
-        <w:t>læringsmetoder. Disse kan man velge ved hjelp av «</w:t>
-      </w:r>
-      <w:proofErr w:type="spellStart"/>
-      <w:r>
-        <w:t>radiobuttons</w:t>
-      </w:r>
-      <w:proofErr w:type="spellEnd"/>
-      <w:r>
-        <w:t>» i programmet</w:t>
+        <w:t>I denne rapporten er det laget klart for tre forskjellige typer maskinlæringsmetoder. Disse kan man velge ved hjelp av «radiobuttons» i programmet</w:t>
       </w:r>
       <w:r>
         <w:t xml:space="preserve"> (figur 3.1)</w:t>
@@ -6233,26 +6007,13 @@
         <w:t xml:space="preserve">4.2. </w:t>
       </w:r>
       <w:r>
-        <w:t>Q-Learning/</w:t>
-      </w:r>
-      <w:proofErr w:type="spellStart"/>
-      <w:r>
-        <w:t>Greedy</w:t>
+        <w:t>Q-Learning/Greedy</w:t>
       </w:r>
       <w:bookmarkEnd w:id="5"/>
-      <w:proofErr w:type="spellEnd"/>
     </w:p>
     <w:p>
       <w:r>
-        <w:t xml:space="preserve">Q-Læringen ble </w:t>
-      </w:r>
-      <w:proofErr w:type="gramStart"/>
-      <w:r>
-        <w:t>implementert</w:t>
-      </w:r>
-      <w:proofErr w:type="gramEnd"/>
-      <w:r>
-        <w:t xml:space="preserve"> ved å initialere en Q-matrise som holdt styr på </w:t>
+        <w:t xml:space="preserve">Q-Læringen ble implementert ved å initialere en Q-matrise som holdt styr på </w:t>
       </w:r>
       <w:r>
         <w:t>de forskjellige belønningene</w:t>
@@ -6278,23 +6039,7 @@
         <w:t xml:space="preserve">så vil man kalle funksjon for å finne sti basert på verdiene i q-matrisen. </w:t>
       </w:r>
       <w:r>
-        <w:t xml:space="preserve">For å finne beste sti basert på q-matrisen har det blitt </w:t>
-      </w:r>
-      <w:proofErr w:type="gramStart"/>
-      <w:r>
-        <w:t>implementert</w:t>
-      </w:r>
-      <w:proofErr w:type="gramEnd"/>
-      <w:r>
-        <w:t xml:space="preserve"> en </w:t>
-      </w:r>
-      <w:proofErr w:type="spellStart"/>
-      <w:r>
-        <w:t>greedy</w:t>
-      </w:r>
-      <w:proofErr w:type="spellEnd"/>
-      <w:r>
-        <w:t xml:space="preserve"> funksjon, som i en gitt tilstand skal velge den handlingen som gir høyest mulig belønning.</w:t>
+        <w:t>For å finne beste sti basert på q-matrisen har det blitt implementert en greedy funksjon, som i en gitt tilstand skal velge den handlingen som gir høyest mulig belønning.</w:t>
       </w:r>
     </w:p>
     <w:p>
@@ -6303,14 +6048,9 @@
       </w:pPr>
       <w:bookmarkStart w:id="6" w:name="_Toc179498806"/>
       <w:r>
-        <w:t>4.3. Epsilon-</w:t>
-      </w:r>
-      <w:proofErr w:type="spellStart"/>
-      <w:r>
-        <w:t>Greedy</w:t>
+        <w:t>4.3. Epsilon-Greedy</w:t>
       </w:r>
       <w:bookmarkEnd w:id="6"/>
-      <w:proofErr w:type="spellEnd"/>
     </w:p>
     <w:p>
       <w:r>
@@ -6335,71 +6075,18 @@
     </w:p>
     <w:p>
       <w:r>
-        <w:t xml:space="preserve">For </w:t>
-      </w:r>
-      <w:proofErr w:type="spellStart"/>
-      <w:r>
-        <w:t>greedy</w:t>
-      </w:r>
-      <w:proofErr w:type="spellEnd"/>
-      <w:r>
-        <w:t xml:space="preserve"> </w:t>
-      </w:r>
-      <w:proofErr w:type="spellStart"/>
-      <w:r>
-        <w:t>explotation</w:t>
-      </w:r>
-      <w:proofErr w:type="spellEnd"/>
-      <w:r>
-        <w:t xml:space="preserve"> funksjonen som blir brukt i både Epsilon og Q-</w:t>
-      </w:r>
-      <w:proofErr w:type="spellStart"/>
-      <w:r>
-        <w:t>learning</w:t>
-      </w:r>
-      <w:proofErr w:type="spellEnd"/>
-      <w:r>
-        <w:t xml:space="preserve"> i denne rapporten, så er det også </w:t>
-      </w:r>
-      <w:proofErr w:type="gramStart"/>
-      <w:r>
-        <w:t>implementert</w:t>
-      </w:r>
-      <w:proofErr w:type="gramEnd"/>
-      <w:r>
-        <w:t xml:space="preserve"> en funksjon for «</w:t>
-      </w:r>
-      <w:proofErr w:type="spellStart"/>
-      <w:r>
-        <w:t>visited</w:t>
-      </w:r>
-      <w:proofErr w:type="spellEnd"/>
-      <w:r>
-        <w:t>». Dette er for å forhindre at man går i en uendelig loop mellom to ruter.</w:t>
+        <w:t>For greedy explotation funksjonen som blir brukt i både Epsilon og Q-learning i denne rapporten, så er det også implementert en funksjon for «visited». Dette er for å forhindre at man går i en uendelig loop mellom to ruter.</w:t>
       </w:r>
       <w:r>
         <w:t xml:space="preserve"> Dersom alle nabo-tilstandene er besøkt, så vil man velge en tilfeldig.</w:t>
       </w:r>
     </w:p>
     <w:p>
-      <w:proofErr w:type="spellStart"/>
-      <w:r>
-        <w:t>Visited</w:t>
-      </w:r>
-      <w:proofErr w:type="spellEnd"/>
-      <w:r>
-        <w:t xml:space="preserve"> funksjonen er en matrise med alle tilstandene</w:t>
-      </w:r>
-      <w:r>
-        <w:t>. Hver av tilstandene har en påfølgende verdi som er True/False. Det er også lagt til et ekstra ledd i hver kant for å lagre veggene som «</w:t>
-      </w:r>
-      <w:proofErr w:type="spellStart"/>
-      <w:r>
-        <w:t>visited</w:t>
-      </w:r>
-      <w:proofErr w:type="spellEnd"/>
-      <w:r>
-        <w:t xml:space="preserve">». Disse blir satt til besøkt fra start. </w:t>
+      <w:r>
+        <w:t>Visited funksjonen er en matrise med alle tilstandene</w:t>
+      </w:r>
+      <w:r>
+        <w:t xml:space="preserve">. Hver av tilstandene har en påfølgende verdi som er True/False. Det er også lagt til et ekstra ledd i hver kant for å lagre veggene som «visited». Disse blir satt til besøkt fra start. </w:t>
       </w:r>
     </w:p>
     <w:p>
@@ -6407,15 +6094,7 @@
         <w:t>For</w:t>
       </w:r>
       <w:r>
-        <w:t xml:space="preserve">søkene i denne rapporten er utført med følgende </w:t>
-      </w:r>
-      <w:proofErr w:type="spellStart"/>
-      <w:r>
-        <w:t>verider</w:t>
-      </w:r>
-      <w:proofErr w:type="spellEnd"/>
-      <w:r>
-        <w:t>:</w:t>
+        <w:t>søkene i denne rapporten er utført med følgende verider:</w:t>
       </w:r>
     </w:p>
     <w:tbl>
@@ -6535,23 +6214,7 @@
           </w:tcPr>
           <w:p>
             <w:r>
-              <w:t>Gamma (</w:t>
-            </w:r>
-            <w:proofErr w:type="spellStart"/>
-            <w:r>
-              <w:t>Discount</w:t>
-            </w:r>
-            <w:proofErr w:type="spellEnd"/>
-            <w:r>
-              <w:t xml:space="preserve"> </w:t>
-            </w:r>
-            <w:proofErr w:type="spellStart"/>
-            <w:r>
-              <w:t>factor</w:t>
-            </w:r>
-            <w:proofErr w:type="spellEnd"/>
-            <w:r>
-              <w:t>)</w:t>
+              <w:t>Gamma (Discount factor)</w:t>
             </w:r>
           </w:p>
         </w:tc>
@@ -6561,15 +6224,7 @@
           </w:tcPr>
           <w:p>
             <w:r>
-              <w:t xml:space="preserve">Denne er satt til en høg verdi, fordi belønningen kommer senere. Når denne er </w:t>
-            </w:r>
-            <w:proofErr w:type="gramStart"/>
-            <w:r>
-              <w:t>høy</w:t>
-            </w:r>
-            <w:proofErr w:type="gramEnd"/>
-            <w:r>
-              <w:t xml:space="preserve"> vil man derfor vektlegge fremtidig belønning. Dersom man var usikker på belønningen kunne man brukt en lavere verdi her.</w:t>
+              <w:t>Denne er satt til en høg verdi, fordi belønningen kommer senere. Når denne er høy vil man derfor vektlegge fremtidig belønning. Dersom man var usikker på belønningen kunne man brukt en lavere verdi her.</w:t>
             </w:r>
             <w:r>
               <w:t xml:space="preserve"> [1]</w:t>
@@ -6610,15 +6265,7 @@
           </w:tcPr>
           <w:p>
             <w:r>
-              <w:t xml:space="preserve">Denne er satt til denne verdien etter en del prøving og feiling. Dersom man hadde hatt mer tid, skulle man helst hatt </w:t>
-            </w:r>
-            <w:proofErr w:type="gramStart"/>
-            <w:r>
-              <w:t>implementert</w:t>
-            </w:r>
-            <w:proofErr w:type="gramEnd"/>
-            <w:r>
-              <w:t xml:space="preserve"> en funksjon som gradvis justerte ned epsilon variabelen utover i episodene.</w:t>
+              <w:t>Denne er satt til denne verdien etter en del prøving og feiling. Dersom man hadde hatt mer tid, skulle man helst hatt implementert en funksjon som gradvis justerte ned epsilon variabelen utover i episodene.</w:t>
             </w:r>
           </w:p>
         </w:tc>
@@ -6816,21 +6463,7 @@
         <w:rPr>
           <w:color w:val="FF0000"/>
         </w:rPr>
-        <w:t xml:space="preserve">Fremgangsmåten er klart og tydelig beskrevet slik at andre kan gjenta </w:t>
-      </w:r>
-      <w:proofErr w:type="spellStart"/>
-      <w:r>
-        <w:rPr>
-          <w:color w:val="FF0000"/>
-        </w:rPr>
-        <w:t>ekspermentene</w:t>
-      </w:r>
-      <w:proofErr w:type="spellEnd"/>
-      <w:r>
-        <w:rPr>
-          <w:color w:val="FF0000"/>
-        </w:rPr>
-        <w:t>.</w:t>
+        <w:t>Fremgangsmåten er klart og tydelig beskrevet slik at andre kan gjenta ekspermentene.</w:t>
       </w:r>
     </w:p>
     <w:p>
@@ -6850,29 +6483,7 @@
         <w:rPr>
           <w:color w:val="FF0000"/>
         </w:rPr>
-        <w:t>"Beskrivelse av hvordan arbeidet ble gjennomført i praksis - hvilke verktøy og metoder som ble brukt, implementasjonsdetaljer, osv. Bruk et objektivt språk som fokuserer på hva som ble gjort, og unngå &amp;</w:t>
-      </w:r>
-      <w:proofErr w:type="spellStart"/>
-      <w:proofErr w:type="gramStart"/>
-      <w:r>
-        <w:rPr>
-          <w:color w:val="FF0000"/>
-        </w:rPr>
-        <w:t>amp;amp</w:t>
-      </w:r>
-      <w:proofErr w:type="gramEnd"/>
-      <w:r>
-        <w:rPr>
-          <w:color w:val="FF0000"/>
-        </w:rPr>
-        <w:t>;amp;quot;dagbok-format&amp;amp;amp;amp;quot</w:t>
-      </w:r>
-      <w:proofErr w:type="spellEnd"/>
-      <w:r>
-        <w:rPr>
-          <w:color w:val="FF0000"/>
-        </w:rPr>
-        <w:t>;. Dokumenter valg som er tatt i koden, og inkluder gjerne kodesnutter der det er relevant, men unngå å liste opp all kode (som skjermbilder eller tekst)."</w:t>
+        <w:t>"Beskrivelse av hvordan arbeidet ble gjennomført i praksis - hvilke verktøy og metoder som ble brukt, implementasjonsdetaljer, osv. Bruk et objektivt språk som fokuserer på hva som ble gjort, og unngå &amp;amp;amp;amp;quot;dagbok-format&amp;amp;amp;amp;quot;. Dokumenter valg som er tatt i koden, og inkluder gjerne kodesnutter der det er relevant, men unngå å liste opp all kode (som skjermbilder eller tekst)."</w:t>
       </w:r>
     </w:p>
     <w:p>
@@ -6909,16 +6520,8 @@
         <w:rPr>
           <w:color w:val="FF0000"/>
         </w:rPr>
-        <w:t xml:space="preserve">Resultater som er relevant til problemstillingen er presentert objektivt og </w:t>
-      </w:r>
-      <w:proofErr w:type="spellStart"/>
-      <w:r>
-        <w:rPr>
-          <w:color w:val="FF0000"/>
-        </w:rPr>
-        <w:t>oversiktelig</w:t>
-      </w:r>
-      <w:proofErr w:type="spellEnd"/>
+        <w:t>Resultater som er relevant til problemstillingen er presentert objektivt og oversiktelig</w:t>
+      </w:r>
     </w:p>
     <w:p>
       <w:pPr>
@@ -6962,23 +6565,7 @@
     </w:p>
     <w:p>
       <w:r>
-        <w:t xml:space="preserve">Dersom man har flere verdier i q-matrisen som er den samme (som når man </w:t>
-      </w:r>
-      <w:proofErr w:type="spellStart"/>
-      <w:r>
-        <w:t>initialiserer</w:t>
-      </w:r>
-      <w:proofErr w:type="spellEnd"/>
-      <w:r>
-        <w:t xml:space="preserve"> den), så vil man i denne epsilon-</w:t>
-      </w:r>
-      <w:proofErr w:type="spellStart"/>
-      <w:r>
-        <w:t>greedy</w:t>
-      </w:r>
-      <w:proofErr w:type="spellEnd"/>
-      <w:r>
-        <w:t xml:space="preserve"> funksjonen alltid velge «den første» av de beste valgene.</w:t>
+        <w:t>Dersom man har flere verdier i q-matrisen som er den samme (som når man initialiserer den), så vil man i denne epsilon-greedy funksjonen alltid velge «den første» av de beste valgene.</w:t>
       </w:r>
     </w:p>
     <w:p>
@@ -7046,39 +6633,7 @@
           <w:i/>
           <w:iCs/>
         </w:rPr>
-        <w:t>Figur 5.1 – Hvordan metoden for epsilon-</w:t>
-      </w:r>
-      <w:proofErr w:type="spellStart"/>
-      <w:r>
-        <w:rPr>
-          <w:i/>
-          <w:iCs/>
-        </w:rPr>
-        <w:t>greedy</w:t>
-      </w:r>
-      <w:proofErr w:type="spellEnd"/>
-      <w:r>
-        <w:rPr>
-          <w:i/>
-          <w:iCs/>
-        </w:rPr>
-        <w:t xml:space="preserve"> er </w:t>
-      </w:r>
-      <w:proofErr w:type="gramStart"/>
-      <w:r>
-        <w:rPr>
-          <w:i/>
-          <w:iCs/>
-        </w:rPr>
-        <w:t>implementert</w:t>
-      </w:r>
-      <w:proofErr w:type="gramEnd"/>
-      <w:r>
-        <w:rPr>
-          <w:i/>
-          <w:iCs/>
-        </w:rPr>
-        <w:t>.</w:t>
+        <w:t>Figur 5.1 – Hvordan metoden for epsilon-greedy er implementert.</w:t>
       </w:r>
     </w:p>
     <w:p>
@@ -7088,23 +6643,7 @@
     </w:p>
     <w:p>
       <w:r>
-        <w:t>I Monte Carlo funksjonen er det ikke laget til med en «</w:t>
-      </w:r>
-      <w:proofErr w:type="spellStart"/>
-      <w:r>
-        <w:t>visited</w:t>
-      </w:r>
-      <w:proofErr w:type="spellEnd"/>
-      <w:r>
-        <w:t xml:space="preserve">» matrise, dette burde også </w:t>
-      </w:r>
-      <w:proofErr w:type="gramStart"/>
-      <w:r>
-        <w:t>implementeres</w:t>
-      </w:r>
-      <w:proofErr w:type="gramEnd"/>
-      <w:r>
-        <w:t xml:space="preserve"> her.</w:t>
+        <w:t>I Monte Carlo funksjonen er det ikke laget til med en «visited» matrise, dette burde også implementeres her.</w:t>
       </w:r>
     </w:p>
     <w:p>
@@ -7114,15 +6653,7 @@
     </w:p>
     <w:p>
       <w:r>
-        <w:t>Det er ikke lagt til konvergering i dette programmet. Både for epsilon-</w:t>
-      </w:r>
-      <w:proofErr w:type="spellStart"/>
-      <w:r>
-        <w:t>greedy</w:t>
-      </w:r>
-      <w:proofErr w:type="spellEnd"/>
-      <w:r>
-        <w:t xml:space="preserve"> og q-læringen, så </w:t>
+        <w:t xml:space="preserve">Det er ikke lagt til konvergering i dette programmet. Både for epsilon-greedy og q-læringen, så </w:t>
       </w:r>
       <w:r>
         <w:t>man må alltid fullføre alle episodene selv om det ikke er noen endringer. Dette ble ikke prioritert i dette tilfellet.</w:t>
@@ -8173,6 +7704,7 @@
   <w:style w:type="character" w:default="1" w:styleId="Standardskriftforavsnitt">
     <w:name w:val="Default Paragraph Font"/>
     <w:uiPriority w:val="1"/>
+    <w:semiHidden/>
     <w:unhideWhenUsed/>
   </w:style>
   <w:style w:type="table" w:default="1" w:styleId="Vanligtabell">

</xml_diff>

<commit_message>
Laget til noe plotting. Skrevet rapport.
</commit_message>
<xml_diff>
--- a/g1_qlearning/rapport_eirik_g1.docx
+++ b/g1_qlearning/rapport_eirik_g1.docx
@@ -4014,13 +4014,41 @@
                                     <w:text/>
                                   </w:sdtPr>
                                   <w:sdtContent>
+                                    <w:proofErr w:type="spellStart"/>
                                     <w:r>
                                       <w:rPr>
                                         <w:color w:val="404040" w:themeColor="text1" w:themeTint="BF"/>
                                         <w:sz w:val="36"/>
                                         <w:szCs w:val="36"/>
                                       </w:rPr>
-                                      <w:t>Karaktersatt oppgave 1                        DTE2602 – Introduksjon Maskinlæring og AI</w:t>
+                                      <w:t>Karaktersatt</w:t>
+                                    </w:r>
+                                    <w:proofErr w:type="spellEnd"/>
+                                    <w:r>
+                                      <w:rPr>
+                                        <w:color w:val="404040" w:themeColor="text1" w:themeTint="BF"/>
+                                        <w:sz w:val="36"/>
+                                        <w:szCs w:val="36"/>
+                                      </w:rPr>
+                                      <w:t xml:space="preserve"> oppgave 1                        </w:t>
+                                    </w:r>
+                                    <w:proofErr w:type="spellStart"/>
+                                    <w:r>
+                                      <w:rPr>
+                                        <w:color w:val="404040" w:themeColor="text1" w:themeTint="BF"/>
+                                        <w:sz w:val="36"/>
+                                        <w:szCs w:val="36"/>
+                                      </w:rPr>
+                                      <w:t>DTE2602</w:t>
+                                    </w:r>
+                                    <w:proofErr w:type="spellEnd"/>
+                                    <w:r>
+                                      <w:rPr>
+                                        <w:color w:val="404040" w:themeColor="text1" w:themeTint="BF"/>
+                                        <w:sz w:val="36"/>
+                                        <w:szCs w:val="36"/>
+                                      </w:rPr>
+                                      <w:t xml:space="preserve"> – Introduksjon Maskinlæring og AI</w:t>
                                     </w:r>
                                   </w:sdtContent>
                                 </w:sdt>
@@ -4109,13 +4137,41 @@
                               <w:text/>
                             </w:sdtPr>
                             <w:sdtContent>
+                              <w:proofErr w:type="spellStart"/>
                               <w:r>
                                 <w:rPr>
                                   <w:color w:val="404040" w:themeColor="text1" w:themeTint="BF"/>
                                   <w:sz w:val="36"/>
                                   <w:szCs w:val="36"/>
                                 </w:rPr>
-                                <w:t>Karaktersatt oppgave 1                        DTE2602 – Introduksjon Maskinlæring og AI</w:t>
+                                <w:t>Karaktersatt</w:t>
+                              </w:r>
+                              <w:proofErr w:type="spellEnd"/>
+                              <w:r>
+                                <w:rPr>
+                                  <w:color w:val="404040" w:themeColor="text1" w:themeTint="BF"/>
+                                  <w:sz w:val="36"/>
+                                  <w:szCs w:val="36"/>
+                                </w:rPr>
+                                <w:t xml:space="preserve"> oppgave 1                        </w:t>
+                              </w:r>
+                              <w:proofErr w:type="spellStart"/>
+                              <w:r>
+                                <w:rPr>
+                                  <w:color w:val="404040" w:themeColor="text1" w:themeTint="BF"/>
+                                  <w:sz w:val="36"/>
+                                  <w:szCs w:val="36"/>
+                                </w:rPr>
+                                <w:t>DTE2602</w:t>
+                              </w:r>
+                              <w:proofErr w:type="spellEnd"/>
+                              <w:r>
+                                <w:rPr>
+                                  <w:color w:val="404040" w:themeColor="text1" w:themeTint="BF"/>
+                                  <w:sz w:val="36"/>
+                                  <w:szCs w:val="36"/>
+                                </w:rPr>
+                                <w:t xml:space="preserve"> – Introduksjon Maskinlæring og AI</w:t>
                               </w:r>
                             </w:sdtContent>
                           </w:sdt>
@@ -5284,8 +5340,13 @@
     </w:p>
     <w:p>
       <w:r>
-        <w:t>Epsilon-Greedy</w:t>
-      </w:r>
+        <w:t>Epsilon-</w:t>
+      </w:r>
+      <w:proofErr w:type="spellStart"/>
+      <w:r>
+        <w:t>Greedy</w:t>
+      </w:r>
+      <w:proofErr w:type="spellEnd"/>
     </w:p>
     <w:p>
       <w:r>
@@ -5299,8 +5360,13 @@
     </w:p>
     <w:p>
       <w:r>
-        <w:t>Episoder/Epochs</w:t>
-      </w:r>
+        <w:t>Episoder/</w:t>
+      </w:r>
+      <w:proofErr w:type="spellStart"/>
+      <w:r>
+        <w:t>Epochs</w:t>
+      </w:r>
+      <w:proofErr w:type="spellEnd"/>
     </w:p>
     <w:tbl>
       <w:tblPr>
@@ -5366,7 +5432,15 @@
           </w:tcPr>
           <w:p>
             <w:r>
-              <w:t>Episoder (Epochs)</w:t>
+              <w:t>Episoder (</w:t>
+            </w:r>
+            <w:proofErr w:type="spellStart"/>
+            <w:r>
+              <w:t>Epochs</w:t>
+            </w:r>
+            <w:proofErr w:type="spellEnd"/>
+            <w:r>
+              <w:t>)</w:t>
             </w:r>
           </w:p>
         </w:tc>
@@ -5469,7 +5543,15 @@
     </w:p>
     <w:p>
       <w:r>
-        <w:t>I dagens samfunn har utviklingen innenfor kunstig intelligens (KI) skutt fart. Eksempler på dette kan være chat bot, selvkjørende biler, selvkjørende ferger/båter og sorteringsroboter. Flere av disse punktene dreier seg om navigasjon, som er en sentral del av KI. Navigasjon er en av de grunnleggende utfordringene innenfor robotikk og maskinlæring. Det å kunne navigere i et miljø, for deretter å identifisere hindringer og finne den mest effektive veien kan være avgjørende for flere felt</w:t>
+        <w:t xml:space="preserve">I dagens samfunn har utviklingen innenfor kunstig intelligens (KI) skutt fart. Eksempler på dette kan være chat bot, selvkjørende biler, selvkjørende ferger/båter og </w:t>
+      </w:r>
+      <w:proofErr w:type="spellStart"/>
+      <w:r>
+        <w:t>sorteringsroboter</w:t>
+      </w:r>
+      <w:proofErr w:type="spellEnd"/>
+      <w:r>
+        <w:t>. Flere av disse punktene dreier seg om navigasjon, som er en sentral del av KI. Navigasjon er en av de grunnleggende utfordringene innenfor robotikk og maskinlæring. Det å kunne navigere i et miljø, for deretter å identifisere hindringer og finne den mest effektive veien kan være avgjørende for flere felt</w:t>
       </w:r>
       <w:r>
         <w:t xml:space="preserve">. </w:t>
@@ -5477,7 +5559,23 @@
     </w:p>
     <w:p>
       <w:r>
-        <w:t>En viktig del av det å kunne navigere i et miljø, er forsterkningslæring, der vi bruker en kode (agenten) til å navigere og ta beslutninger basert på miljøet. Q-learning og Monte Carlo er to kjente metoder innenfor forsterkningslæring. Begge disse metodene lærer ved å samle opp belønning over tid. Q-learning lærer ved å kontinuerlig oppdatere en Q-matrise etter hvert som miljøet blir utforsket. Monte Carlo summerer opp belønning og sammenligner disse for å finne den mest effektive ruten.</w:t>
+        <w:t>En viktig del av det å kunne navigere i et miljø, er forsterkningslæring, der vi bruker en kode (agenten) til å navigere og ta beslutninger basert på miljøet. Q-</w:t>
+      </w:r>
+      <w:proofErr w:type="spellStart"/>
+      <w:r>
+        <w:t>learning</w:t>
+      </w:r>
+      <w:proofErr w:type="spellEnd"/>
+      <w:r>
+        <w:t xml:space="preserve"> og Monte Carlo er to kjente metoder innenfor forsterkningslæring. Begge disse metodene lærer ved å samle opp belønning over tid. Q-</w:t>
+      </w:r>
+      <w:proofErr w:type="spellStart"/>
+      <w:r>
+        <w:t>learning</w:t>
+      </w:r>
+      <w:proofErr w:type="spellEnd"/>
+      <w:r>
+        <w:t xml:space="preserve"> lærer ved å kontinuerlig oppdatere en Q-matrise etter hvert som miljøet blir utforsket. Monte Carlo summerer opp belønning og sammenligner disse for å finne den mest effektive ruten.</w:t>
       </w:r>
     </w:p>
     <w:p>
@@ -5485,7 +5583,39 @@
         <w:t xml:space="preserve">En annen strategi </w:t>
       </w:r>
       <w:r>
-        <w:t>for å navigere er en metode vi kaller epsilon-greedy. Denne kombinerer q-learning, og monte carlo.</w:t>
+        <w:t>for å navigere er en metode vi kaller epsilon-</w:t>
+      </w:r>
+      <w:proofErr w:type="spellStart"/>
+      <w:r>
+        <w:t>greedy</w:t>
+      </w:r>
+      <w:proofErr w:type="spellEnd"/>
+      <w:r>
+        <w:t>. Denne kombinerer q-</w:t>
+      </w:r>
+      <w:proofErr w:type="spellStart"/>
+      <w:r>
+        <w:t>learning</w:t>
+      </w:r>
+      <w:proofErr w:type="spellEnd"/>
+      <w:r>
+        <w:t xml:space="preserve">, og </w:t>
+      </w:r>
+      <w:proofErr w:type="spellStart"/>
+      <w:r>
+        <w:t>monte</w:t>
+      </w:r>
+      <w:proofErr w:type="spellEnd"/>
+      <w:r>
+        <w:t xml:space="preserve"> </w:t>
+      </w:r>
+      <w:proofErr w:type="spellStart"/>
+      <w:r>
+        <w:t>carlo</w:t>
+      </w:r>
+      <w:proofErr w:type="spellEnd"/>
+      <w:r>
+        <w:t>.</w:t>
       </w:r>
       <w:r>
         <w:t xml:space="preserve"> Ved å benytte denne metoden, så vil man bruke kjent informasjon om hvilke ruter som gir høyest belønning, samtidig som man vil kunne oppdage potensielt bedre ruter, ved å gjøre tilfeldige handlinger.</w:t>
@@ -5494,15 +5624,47 @@
     <w:p>
       <w:r>
         <w:lastRenderedPageBreak/>
-        <w:t>For å studere disse forskjellige læringsmetodene er et 2D-kart et egnet miljø. Gjennom bruk av belønningsmatriser og simuleringer kan agenten lære seg å finne effektive ruter fra start punkt til slutt punkt, samtidig som agenten kan manøvrere seg rundt hindringer.</w:t>
+        <w:t xml:space="preserve">For å studere disse forskjellige læringsmetodene er et </w:t>
+      </w:r>
+      <w:proofErr w:type="spellStart"/>
+      <w:r>
+        <w:t>2D</w:t>
+      </w:r>
+      <w:proofErr w:type="spellEnd"/>
+      <w:r>
+        <w:t>-kart et egnet miljø. Gjennom bruk av belønningsmatriser og simuleringer kan agenten lære seg å finne effektive ruter fra start punkt til slutt punkt, samtidig som agenten kan manøvrere seg rundt hindringer.</w:t>
       </w:r>
     </w:p>
     <w:p>
       <w:r>
-        <w:t xml:space="preserve">Denne rapporten vil undersøke hvordan man med ulike navigasjonsstrategier, som Monte Carlo og Q-learning kan finne de mest effektive rutene i et 2D-kart. Formålet er kunne vurdere hvordan de ulike metodene fungerer, samt hvor effektive de er. </w:t>
-      </w:r>
-      <w:r>
-        <w:t>Det er også ønskelig å se på antall episoder (epochs), og hvordan dette spiller inn på de forskjellige strategiene.</w:t>
+        <w:t>Denne rapporten vil undersøke hvordan man med ulike navigasjonsstrategier, som Monte Carlo og Q-</w:t>
+      </w:r>
+      <w:proofErr w:type="spellStart"/>
+      <w:r>
+        <w:t>learning</w:t>
+      </w:r>
+      <w:proofErr w:type="spellEnd"/>
+      <w:r>
+        <w:t xml:space="preserve"> kan finne de mest effektive rutene i et </w:t>
+      </w:r>
+      <w:proofErr w:type="spellStart"/>
+      <w:r>
+        <w:t>2D</w:t>
+      </w:r>
+      <w:proofErr w:type="spellEnd"/>
+      <w:r>
+        <w:t xml:space="preserve">-kart. Formålet er kunne vurdere hvordan de ulike metodene fungerer, samt hvor effektive de er. </w:t>
+      </w:r>
+      <w:r>
+        <w:t>Det er også ønskelig å se på antall episoder (</w:t>
+      </w:r>
+      <w:proofErr w:type="spellStart"/>
+      <w:r>
+        <w:t>epochs</w:t>
+      </w:r>
+      <w:proofErr w:type="spellEnd"/>
+      <w:r>
+        <w:t>), og hvordan dette spiller inn på de forskjellige strategiene.</w:t>
       </w:r>
       <w:r>
         <w:t xml:space="preserve"> </w:t>
@@ -5516,7 +5678,23 @@
     </w:p>
     <w:p>
       <w:r>
-        <w:t xml:space="preserve">Hypotesen i denne rapporten er at en kombinasjon av disse metodene kan gi en optimal løsning for robotens navigasjon. Q-learning vil være mest effektiv hvor man har et stort antall episoder, mens epsilon-greedy kan gi bedre resultater med et mindre antall episoder. Gjennom simulering vil rapporten vise hvordan roboten lærer og forbedrer sine valg over tid, og hvordan den finner de mest effektive veiene fra start til slutt. </w:t>
+        <w:t>Hypotesen i denne rapporten er at en kombinasjon av disse metodene kan gi en optimal løsning for robotens navigasjon. Q-</w:t>
+      </w:r>
+      <w:proofErr w:type="spellStart"/>
+      <w:r>
+        <w:t>learning</w:t>
+      </w:r>
+      <w:proofErr w:type="spellEnd"/>
+      <w:r>
+        <w:t xml:space="preserve"> vil være mest effektiv hvor man har et stort antall episoder, mens epsilon-</w:t>
+      </w:r>
+      <w:proofErr w:type="spellStart"/>
+      <w:r>
+        <w:t>greedy</w:t>
+      </w:r>
+      <w:proofErr w:type="spellEnd"/>
+      <w:r>
+        <w:t xml:space="preserve"> kan gi bedre resultater med et mindre antall episoder. Gjennom simulering vil rapporten vise hvordan roboten lærer og forbedrer sine valg over tid, og hvordan den finner de mest effektive veiene fra start til slutt. </w:t>
       </w:r>
     </w:p>
     <w:p/>
@@ -5621,8 +5799,16 @@
         <w:rPr>
           <w:color w:val="FF0000"/>
         </w:rPr>
-        <w:t>Referanse og forklaring til bellmanlikning</w:t>
-      </w:r>
+        <w:t xml:space="preserve">Referanse og forklaring til </w:t>
+      </w:r>
+      <w:proofErr w:type="spellStart"/>
+      <w:r>
+        <w:rPr>
+          <w:color w:val="FF0000"/>
+        </w:rPr>
+        <w:t>bellmanlikning</w:t>
+      </w:r>
+      <w:proofErr w:type="spellEnd"/>
     </w:p>
     <w:p>
       <w:pPr>
@@ -5719,10 +5905,42 @@
     </w:p>
     <w:p>
       <w:r>
-        <w:t>For å utvikle agenten til å navigere i 2D-kartet, ble de benyttet forskjellige metoder innenfor forsterkningslæring. Dette inkluderte: Monte Carlo, Q-learning og Epsilon-Greedy policy. Selve arbei</w:t>
-      </w:r>
-      <w:r>
-        <w:t xml:space="preserve">det ble gjennomført i Python, og ved hjelp av visualiseringsverktøyet "PyGame". </w:t>
+        <w:t xml:space="preserve">For å utvikle agenten til å navigere i </w:t>
+      </w:r>
+      <w:proofErr w:type="spellStart"/>
+      <w:r>
+        <w:t>2D</w:t>
+      </w:r>
+      <w:proofErr w:type="spellEnd"/>
+      <w:r>
+        <w:t>-kartet, ble de benyttet forskjellige metoder innenfor forsterkningslæring. Dette inkluderte: Monte Carlo, Q-</w:t>
+      </w:r>
+      <w:proofErr w:type="spellStart"/>
+      <w:r>
+        <w:t>learning</w:t>
+      </w:r>
+      <w:proofErr w:type="spellEnd"/>
+      <w:r>
+        <w:t xml:space="preserve"> og Epsilon-</w:t>
+      </w:r>
+      <w:proofErr w:type="spellStart"/>
+      <w:r>
+        <w:t>Greedy</w:t>
+      </w:r>
+      <w:proofErr w:type="spellEnd"/>
+      <w:r>
+        <w:t xml:space="preserve"> policy. Selve arbei</w:t>
+      </w:r>
+      <w:r>
+        <w:t>det ble gjennomført i Python, og ved hjelp av visualiseringsverktøyet "</w:t>
+      </w:r>
+      <w:proofErr w:type="spellStart"/>
+      <w:r>
+        <w:t>PyGame</w:t>
+      </w:r>
+      <w:proofErr w:type="spellEnd"/>
+      <w:r>
+        <w:t xml:space="preserve">". </w:t>
       </w:r>
     </w:p>
     <w:p>
@@ -5782,7 +6000,15 @@
     </w:p>
     <w:p>
       <w:r>
-        <w:t>I denne rapporten er det laget klart for tre forskjellige typer maskinlæringsmetoder. Disse kan man velge ved hjelp av «radiobuttons» i programmet</w:t>
+        <w:t>I denne rapporten er det laget klart for tre forskjellige typer maskinlæringsmetoder. Disse kan man velge ved hjelp av «</w:t>
+      </w:r>
+      <w:proofErr w:type="spellStart"/>
+      <w:r>
+        <w:t>radiobuttons</w:t>
+      </w:r>
+      <w:proofErr w:type="spellEnd"/>
+      <w:r>
+        <w:t>» i programmet</w:t>
       </w:r>
       <w:r>
         <w:t xml:space="preserve"> (figur 3.1)</w:t>
@@ -6007,9 +6233,14 @@
         <w:t xml:space="preserve">4.2. </w:t>
       </w:r>
       <w:r>
-        <w:t>Q-Learning/Greedy</w:t>
+        <w:t>Q-Learning/</w:t>
+      </w:r>
+      <w:proofErr w:type="spellStart"/>
+      <w:r>
+        <w:t>Greedy</w:t>
       </w:r>
       <w:bookmarkEnd w:id="5"/>
+      <w:proofErr w:type="spellEnd"/>
     </w:p>
     <w:p>
       <w:r>
@@ -6039,7 +6270,15 @@
         <w:t xml:space="preserve">så vil man kalle funksjon for å finne sti basert på verdiene i q-matrisen. </w:t>
       </w:r>
       <w:r>
-        <w:t>For å finne beste sti basert på q-matrisen har det blitt implementert en greedy funksjon, som i en gitt tilstand skal velge den handlingen som gir høyest mulig belønning.</w:t>
+        <w:t xml:space="preserve">For å finne beste sti basert på q-matrisen har det blitt implementert en </w:t>
+      </w:r>
+      <w:proofErr w:type="spellStart"/>
+      <w:r>
+        <w:t>greedy</w:t>
+      </w:r>
+      <w:proofErr w:type="spellEnd"/>
+      <w:r>
+        <w:t xml:space="preserve"> funksjon, som i en gitt tilstand skal velge den handlingen som gir høyest mulig belønning.</w:t>
       </w:r>
     </w:p>
     <w:p>
@@ -6048,9 +6287,14 @@
       </w:pPr>
       <w:bookmarkStart w:id="6" w:name="_Toc179498806"/>
       <w:r>
-        <w:t>4.3. Epsilon-Greedy</w:t>
+        <w:t>4.3. Epsilon-</w:t>
+      </w:r>
+      <w:proofErr w:type="spellStart"/>
+      <w:r>
+        <w:t>Greedy</w:t>
       </w:r>
       <w:bookmarkEnd w:id="6"/>
+      <w:proofErr w:type="spellEnd"/>
     </w:p>
     <w:p>
       <w:r>
@@ -6075,18 +6319,63 @@
     </w:p>
     <w:p>
       <w:r>
-        <w:t>For greedy explotation funksjonen som blir brukt i både Epsilon og Q-learning i denne rapporten, så er det også implementert en funksjon for «visited». Dette er for å forhindre at man går i en uendelig loop mellom to ruter.</w:t>
+        <w:t xml:space="preserve">For </w:t>
+      </w:r>
+      <w:proofErr w:type="spellStart"/>
+      <w:r>
+        <w:t>greedy</w:t>
+      </w:r>
+      <w:proofErr w:type="spellEnd"/>
+      <w:r>
+        <w:t xml:space="preserve"> </w:t>
+      </w:r>
+      <w:proofErr w:type="spellStart"/>
+      <w:r>
+        <w:t>explotation</w:t>
+      </w:r>
+      <w:proofErr w:type="spellEnd"/>
+      <w:r>
+        <w:t xml:space="preserve"> funksjonen som blir brukt i både Epsilon og Q-</w:t>
+      </w:r>
+      <w:proofErr w:type="spellStart"/>
+      <w:r>
+        <w:t>learning</w:t>
+      </w:r>
+      <w:proofErr w:type="spellEnd"/>
+      <w:r>
+        <w:t xml:space="preserve"> i denne rapporten, så er det også implementert en funksjon for «</w:t>
+      </w:r>
+      <w:proofErr w:type="spellStart"/>
+      <w:r>
+        <w:t>visited</w:t>
+      </w:r>
+      <w:proofErr w:type="spellEnd"/>
+      <w:r>
+        <w:t>». Dette er for å forhindre at man går i en uendelig loop mellom to ruter.</w:t>
       </w:r>
       <w:r>
         <w:t xml:space="preserve"> Dersom alle nabo-tilstandene er besøkt, så vil man velge en tilfeldig.</w:t>
       </w:r>
     </w:p>
     <w:p>
-      <w:r>
-        <w:t>Visited funksjonen er en matrise med alle tilstandene</w:t>
-      </w:r>
-      <w:r>
-        <w:t xml:space="preserve">. Hver av tilstandene har en påfølgende verdi som er True/False. Det er også lagt til et ekstra ledd i hver kant for å lagre veggene som «visited». Disse blir satt til besøkt fra start. </w:t>
+      <w:proofErr w:type="spellStart"/>
+      <w:r>
+        <w:t>Visited</w:t>
+      </w:r>
+      <w:proofErr w:type="spellEnd"/>
+      <w:r>
+        <w:t xml:space="preserve"> funksjonen er en matrise med alle tilstandene</w:t>
+      </w:r>
+      <w:r>
+        <w:t>. Hver av tilstandene har en påfølgende verdi som er True/False. Det er også lagt til et ekstra ledd i hver kant for å lagre veggene som «</w:t>
+      </w:r>
+      <w:proofErr w:type="spellStart"/>
+      <w:r>
+        <w:t>visited</w:t>
+      </w:r>
+      <w:proofErr w:type="spellEnd"/>
+      <w:r>
+        <w:t xml:space="preserve">». Disse blir satt til besøkt fra start. </w:t>
       </w:r>
     </w:p>
     <w:p>
@@ -6094,7 +6383,15 @@
         <w:t>For</w:t>
       </w:r>
       <w:r>
-        <w:t>søkene i denne rapporten er utført med følgende verider:</w:t>
+        <w:t xml:space="preserve">søkene i denne rapporten er utført med følgende </w:t>
+      </w:r>
+      <w:proofErr w:type="spellStart"/>
+      <w:r>
+        <w:t>verider</w:t>
+      </w:r>
+      <w:proofErr w:type="spellEnd"/>
+      <w:r>
+        <w:t>:</w:t>
       </w:r>
     </w:p>
     <w:tbl>
@@ -6214,7 +6511,23 @@
           </w:tcPr>
           <w:p>
             <w:r>
-              <w:t>Gamma (Discount factor)</w:t>
+              <w:t>Gamma (</w:t>
+            </w:r>
+            <w:proofErr w:type="spellStart"/>
+            <w:r>
+              <w:t>Discount</w:t>
+            </w:r>
+            <w:proofErr w:type="spellEnd"/>
+            <w:r>
+              <w:t xml:space="preserve"> </w:t>
+            </w:r>
+            <w:proofErr w:type="spellStart"/>
+            <w:r>
+              <w:t>factor</w:t>
+            </w:r>
+            <w:proofErr w:type="spellEnd"/>
+            <w:r>
+              <w:t>)</w:t>
             </w:r>
           </w:p>
         </w:tc>
@@ -6224,7 +6537,15 @@
           </w:tcPr>
           <w:p>
             <w:r>
-              <w:t>Denne er satt til en høg verdi, fordi belønningen kommer senere. Når denne er høy vil man derfor vektlegge fremtidig belønning. Dersom man var usikker på belønningen kunne man brukt en lavere verdi her.</w:t>
+              <w:t xml:space="preserve">Denne er satt til en </w:t>
+            </w:r>
+            <w:proofErr w:type="spellStart"/>
+            <w:r>
+              <w:t>høg</w:t>
+            </w:r>
+            <w:proofErr w:type="spellEnd"/>
+            <w:r>
+              <w:t xml:space="preserve"> verdi, fordi belønningen kommer senere. Når denne er høy vil man derfor vektlegge fremtidig belønning. Dersom man var usikker på belønningen kunne man brukt en lavere verdi her.</w:t>
             </w:r>
             <w:r>
               <w:t xml:space="preserve"> [1]</w:t>
@@ -6463,7 +6784,21 @@
         <w:rPr>
           <w:color w:val="FF0000"/>
         </w:rPr>
-        <w:t>Fremgangsmåten er klart og tydelig beskrevet slik at andre kan gjenta ekspermentene.</w:t>
+        <w:t xml:space="preserve">Fremgangsmåten er klart og tydelig beskrevet slik at andre kan gjenta </w:t>
+      </w:r>
+      <w:proofErr w:type="spellStart"/>
+      <w:r>
+        <w:rPr>
+          <w:color w:val="FF0000"/>
+        </w:rPr>
+        <w:t>ekspermentene</w:t>
+      </w:r>
+      <w:proofErr w:type="spellEnd"/>
+      <w:r>
+        <w:rPr>
+          <w:color w:val="FF0000"/>
+        </w:rPr>
+        <w:t>.</w:t>
       </w:r>
     </w:p>
     <w:p>
@@ -6483,7 +6818,21 @@
         <w:rPr>
           <w:color w:val="FF0000"/>
         </w:rPr>
-        <w:t>"Beskrivelse av hvordan arbeidet ble gjennomført i praksis - hvilke verktøy og metoder som ble brukt, implementasjonsdetaljer, osv. Bruk et objektivt språk som fokuserer på hva som ble gjort, og unngå &amp;amp;amp;amp;quot;dagbok-format&amp;amp;amp;amp;quot;. Dokumenter valg som er tatt i koden, og inkluder gjerne kodesnutter der det er relevant, men unngå å liste opp all kode (som skjermbilder eller tekst)."</w:t>
+        <w:t>"Beskrivelse av hvordan arbeidet ble gjennomført i praksis - hvilke verktøy og metoder som ble brukt, implementasjonsdetaljer, osv. Bruk et objektivt språk som fokuserer på hva som ble gjort, og unngå &amp;</w:t>
+      </w:r>
+      <w:proofErr w:type="spellStart"/>
+      <w:r>
+        <w:rPr>
+          <w:color w:val="FF0000"/>
+        </w:rPr>
+        <w:t>amp;amp;amp;quot;dagbok-format&amp;amp;amp;amp;quot</w:t>
+      </w:r>
+      <w:proofErr w:type="spellEnd"/>
+      <w:r>
+        <w:rPr>
+          <w:color w:val="FF0000"/>
+        </w:rPr>
+        <w:t>;. Dokumenter valg som er tatt i koden, og inkluder gjerne kodesnutter der det er relevant, men unngå å liste opp all kode (som skjermbilder eller tekst)."</w:t>
       </w:r>
     </w:p>
     <w:p>
@@ -6507,6 +6856,270 @@
     </w:p>
     <w:p>
       <w:r>
+        <w:t>I denne delen av rapporten er det bestemt å vise resultatet av de forskjellige typene læring som er gått gjennom tidligere.</w:t>
+      </w:r>
+    </w:p>
+    <w:p>
+      <w:pPr>
+        <w:pStyle w:val="Overskrift2"/>
+      </w:pPr>
+      <w:r>
+        <w:t>5.1 Monte Carlo</w:t>
+      </w:r>
+    </w:p>
+    <w:p>
+      <w:r>
+        <w:t>For å komme frem til et resultat for denne metoden har jeg valgt å vise resultatet av simulering kjørt med 10, 100 og 1000 episoder.</w:t>
+      </w:r>
+    </w:p>
+    <w:p>
+      <w:r>
+        <w:rPr>
+          <w:noProof/>
+        </w:rPr>
+        <w:lastRenderedPageBreak/>
+        <w:drawing>
+          <wp:inline distT="0" distB="0" distL="0" distR="0" wp14:anchorId="4FC715EB" wp14:editId="69955360">
+            <wp:extent cx="5759450" cy="3175000"/>
+            <wp:effectExtent l="0" t="0" r="0" b="6350"/>
+            <wp:docPr id="1648300483" name="Bilde 4"/>
+            <wp:cNvGraphicFramePr>
+              <a:graphicFrameLocks xmlns:a="http://schemas.openxmlformats.org/drawingml/2006/main" noChangeAspect="1"/>
+            </wp:cNvGraphicFramePr>
+            <a:graphic xmlns:a="http://schemas.openxmlformats.org/drawingml/2006/main">
+              <a:graphicData uri="http://schemas.openxmlformats.org/drawingml/2006/picture">
+                <pic:pic xmlns:pic="http://schemas.openxmlformats.org/drawingml/2006/picture">
+                  <pic:nvPicPr>
+                    <pic:cNvPr id="0" name="Picture 4"/>
+                    <pic:cNvPicPr>
+                      <a:picLocks noChangeAspect="1" noChangeArrowheads="1"/>
+                    </pic:cNvPicPr>
+                  </pic:nvPicPr>
+                  <pic:blipFill>
+                    <a:blip r:embed="rId14">
+                      <a:extLst>
+                        <a:ext uri="{28A0092B-C50C-407E-A947-70E740481C1C}">
+                          <a14:useLocalDpi xmlns:a14="http://schemas.microsoft.com/office/drawing/2010/main" val="0"/>
+                        </a:ext>
+                      </a:extLst>
+                    </a:blip>
+                    <a:srcRect/>
+                    <a:stretch>
+                      <a:fillRect/>
+                    </a:stretch>
+                  </pic:blipFill>
+                  <pic:spPr bwMode="auto">
+                    <a:xfrm>
+                      <a:off x="0" y="0"/>
+                      <a:ext cx="5759450" cy="3175000"/>
+                    </a:xfrm>
+                    <a:prstGeom prst="rect">
+                      <a:avLst/>
+                    </a:prstGeom>
+                    <a:noFill/>
+                    <a:ln>
+                      <a:noFill/>
+                    </a:ln>
+                  </pic:spPr>
+                </pic:pic>
+              </a:graphicData>
+            </a:graphic>
+          </wp:inline>
+        </w:drawing>
+      </w:r>
+      <w:r>
+        <w:br/>
+      </w:r>
+      <w:r>
+        <w:rPr>
+          <w:i/>
+          <w:iCs/>
+        </w:rPr>
+        <w:t>Figur 5.1: Monte Carlo med 10 simuleringer</w:t>
+      </w:r>
+    </w:p>
+    <w:p>
+      <w:r>
+        <w:t>Når det gjelder simuleringen med 10 episoder, så er det svært mye tilfeldigheter knyttet til dette resultatet. I denne spesifikke testen var den beste oppnådde belønningen -400, og den dårligste belønningen var -16,600. Noe som er et svært stort sprik.</w:t>
+      </w:r>
+    </w:p>
+    <w:p>
+      <w:pPr>
+        <w:rPr>
+          <w:i/>
+          <w:iCs/>
+        </w:rPr>
+      </w:pPr>
+      <w:r>
+        <w:rPr>
+          <w:noProof/>
+        </w:rPr>
+        <w:drawing>
+          <wp:inline distT="0" distB="0" distL="0" distR="0" wp14:anchorId="200F5C5F" wp14:editId="0A7605E9">
+            <wp:extent cx="5632450" cy="3102199"/>
+            <wp:effectExtent l="0" t="0" r="6350" b="3175"/>
+            <wp:docPr id="978819089" name="Bilde 1"/>
+            <wp:cNvGraphicFramePr>
+              <a:graphicFrameLocks xmlns:a="http://schemas.openxmlformats.org/drawingml/2006/main" noChangeAspect="1"/>
+            </wp:cNvGraphicFramePr>
+            <a:graphic xmlns:a="http://schemas.openxmlformats.org/drawingml/2006/main">
+              <a:graphicData uri="http://schemas.openxmlformats.org/drawingml/2006/picture">
+                <pic:pic xmlns:pic="http://schemas.openxmlformats.org/drawingml/2006/picture">
+                  <pic:nvPicPr>
+                    <pic:cNvPr id="0" name="Picture 1"/>
+                    <pic:cNvPicPr>
+                      <a:picLocks noChangeAspect="1" noChangeArrowheads="1"/>
+                    </pic:cNvPicPr>
+                  </pic:nvPicPr>
+                  <pic:blipFill>
+                    <a:blip r:embed="rId15">
+                      <a:extLst>
+                        <a:ext uri="{28A0092B-C50C-407E-A947-70E740481C1C}">
+                          <a14:useLocalDpi xmlns:a14="http://schemas.microsoft.com/office/drawing/2010/main" val="0"/>
+                        </a:ext>
+                      </a:extLst>
+                    </a:blip>
+                    <a:srcRect/>
+                    <a:stretch>
+                      <a:fillRect/>
+                    </a:stretch>
+                  </pic:blipFill>
+                  <pic:spPr bwMode="auto">
+                    <a:xfrm>
+                      <a:off x="0" y="0"/>
+                      <a:ext cx="5678260" cy="3127430"/>
+                    </a:xfrm>
+                    <a:prstGeom prst="rect">
+                      <a:avLst/>
+                    </a:prstGeom>
+                    <a:noFill/>
+                    <a:ln>
+                      <a:noFill/>
+                    </a:ln>
+                  </pic:spPr>
+                </pic:pic>
+              </a:graphicData>
+            </a:graphic>
+          </wp:inline>
+        </w:drawing>
+      </w:r>
+      <w:r>
+        <w:br/>
+      </w:r>
+      <w:proofErr w:type="spellStart"/>
+      <w:r>
+        <w:rPr>
+          <w:i/>
+          <w:iCs/>
+        </w:rPr>
+        <w:t>Firgur</w:t>
+      </w:r>
+      <w:proofErr w:type="spellEnd"/>
+      <w:r>
+        <w:rPr>
+          <w:i/>
+          <w:iCs/>
+        </w:rPr>
+        <w:t xml:space="preserve"> 5.2: Monte Carlo med 100 simuleringer</w:t>
+      </w:r>
+    </w:p>
+    <w:p>
+      <w:r>
+        <w:t>Når vi økte antallet episoder til 100, så ser vi at en bedre rute er funnet. Den er ikke så veldig mye bedre enn ruten som ble funnet med 10 episoder. Samtidig ser vi at den dårligste belønningen oppnådd er -17,350. Og gjennomsnittet er -4333.5.</w:t>
+      </w:r>
+    </w:p>
+    <w:p>
+      <w:r>
+        <w:t xml:space="preserve"> </w:t>
+      </w:r>
+    </w:p>
+    <w:p>
+      <w:r>
+        <w:rPr>
+          <w:noProof/>
+        </w:rPr>
+        <w:lastRenderedPageBreak/>
+        <w:drawing>
+          <wp:inline distT="0" distB="0" distL="0" distR="0" wp14:anchorId="5BF733EC" wp14:editId="647F9AEE">
+            <wp:extent cx="5759450" cy="3175000"/>
+            <wp:effectExtent l="0" t="0" r="0" b="6350"/>
+            <wp:docPr id="1346742716" name="Bilde 3"/>
+            <wp:cNvGraphicFramePr>
+              <a:graphicFrameLocks xmlns:a="http://schemas.openxmlformats.org/drawingml/2006/main" noChangeAspect="1"/>
+            </wp:cNvGraphicFramePr>
+            <a:graphic xmlns:a="http://schemas.openxmlformats.org/drawingml/2006/main">
+              <a:graphicData uri="http://schemas.openxmlformats.org/drawingml/2006/picture">
+                <pic:pic xmlns:pic="http://schemas.openxmlformats.org/drawingml/2006/picture">
+                  <pic:nvPicPr>
+                    <pic:cNvPr id="0" name="Picture 3"/>
+                    <pic:cNvPicPr>
+                      <a:picLocks noChangeAspect="1" noChangeArrowheads="1"/>
+                    </pic:cNvPicPr>
+                  </pic:nvPicPr>
+                  <pic:blipFill>
+                    <a:blip r:embed="rId16">
+                      <a:extLst>
+                        <a:ext uri="{28A0092B-C50C-407E-A947-70E740481C1C}">
+                          <a14:useLocalDpi xmlns:a14="http://schemas.microsoft.com/office/drawing/2010/main" val="0"/>
+                        </a:ext>
+                      </a:extLst>
+                    </a:blip>
+                    <a:srcRect/>
+                    <a:stretch>
+                      <a:fillRect/>
+                    </a:stretch>
+                  </pic:blipFill>
+                  <pic:spPr bwMode="auto">
+                    <a:xfrm>
+                      <a:off x="0" y="0"/>
+                      <a:ext cx="5759450" cy="3175000"/>
+                    </a:xfrm>
+                    <a:prstGeom prst="rect">
+                      <a:avLst/>
+                    </a:prstGeom>
+                    <a:noFill/>
+                    <a:ln>
+                      <a:noFill/>
+                    </a:ln>
+                  </pic:spPr>
+                </pic:pic>
+              </a:graphicData>
+            </a:graphic>
+          </wp:inline>
+        </w:drawing>
+      </w:r>
+      <w:r>
+        <w:br/>
+      </w:r>
+      <w:r>
+        <w:rPr>
+          <w:i/>
+          <w:iCs/>
+        </w:rPr>
+        <w:t>Figur 5.3: Monte Carlo med 1000 simuleringer</w:t>
+      </w:r>
+    </w:p>
+    <w:p>
+      <w:r>
+        <w:t>Til slutt har det blitt gjennomført 1000 episoder. Med denne simuleringen har vi funnet den til nå beste ruten, men det er fortsatt ikke den optimale ruten. Samtidig kan vi bemerke oss at belønningen i dette spesifikke forsøket kun har en forskjell på 50 mellom 100 og 1000 episoder.</w:t>
+      </w:r>
+    </w:p>
+    <w:p>
+      <w:pPr>
+        <w:pStyle w:val="Overskrift2"/>
+      </w:pPr>
+      <w:r>
+        <w:t>5.2 Q-Læring/</w:t>
+      </w:r>
+      <w:proofErr w:type="spellStart"/>
+      <w:r>
+        <w:t>Greedy</w:t>
+      </w:r>
+      <w:proofErr w:type="spellEnd"/>
+    </w:p>
+    <w:p/>
+    <w:p>
+      <w:r>
         <w:t>------------------------------------------------</w:t>
       </w:r>
     </w:p>
@@ -6520,8 +7133,16 @@
         <w:rPr>
           <w:color w:val="FF0000"/>
         </w:rPr>
-        <w:t>Resultater som er relevant til problemstillingen er presentert objektivt og oversiktelig</w:t>
-      </w:r>
+        <w:t xml:space="preserve">Resultater som er relevant til problemstillingen er presentert objektivt og </w:t>
+      </w:r>
+      <w:proofErr w:type="spellStart"/>
+      <w:r>
+        <w:rPr>
+          <w:color w:val="FF0000"/>
+        </w:rPr>
+        <w:t>oversiktelig</w:t>
+      </w:r>
+      <w:proofErr w:type="spellEnd"/>
     </w:p>
     <w:p>
       <w:pPr>
@@ -6565,7 +7186,24 @@
     </w:p>
     <w:p>
       <w:r>
-        <w:t>Dersom man har flere verdier i q-matrisen som er den samme (som når man initialiserer den), så vil man i denne epsilon-greedy funksjonen alltid velge «den første» av de beste valgene.</w:t>
+        <w:lastRenderedPageBreak/>
+        <w:t xml:space="preserve">Dersom man har flere verdier i q-matrisen som er den samme (som når man </w:t>
+      </w:r>
+      <w:proofErr w:type="spellStart"/>
+      <w:r>
+        <w:t>initialiserer</w:t>
+      </w:r>
+      <w:proofErr w:type="spellEnd"/>
+      <w:r>
+        <w:t xml:space="preserve"> den), så vil man i denne epsilon-</w:t>
+      </w:r>
+      <w:proofErr w:type="spellStart"/>
+      <w:r>
+        <w:t>greedy</w:t>
+      </w:r>
+      <w:proofErr w:type="spellEnd"/>
+      <w:r>
+        <w:t xml:space="preserve"> funksjonen alltid velge «den første» av de beste valgene.</w:t>
       </w:r>
     </w:p>
     <w:p>
@@ -6594,7 +7232,7 @@
                     </pic:cNvPicPr>
                   </pic:nvPicPr>
                   <pic:blipFill>
-                    <a:blip r:embed="rId14">
+                    <a:blip r:embed="rId17">
                       <a:extLst>
                         <a:ext uri="{28A0092B-C50C-407E-A947-70E740481C1C}">
                           <a14:useLocalDpi xmlns:a14="http://schemas.microsoft.com/office/drawing/2010/main" val="0"/>
@@ -6633,7 +7271,23 @@
           <w:i/>
           <w:iCs/>
         </w:rPr>
-        <w:t>Figur 5.1 – Hvordan metoden for epsilon-greedy er implementert.</w:t>
+        <w:t>Figur 5.1 – Hvordan metoden for epsilon-</w:t>
+      </w:r>
+      <w:proofErr w:type="spellStart"/>
+      <w:r>
+        <w:rPr>
+          <w:i/>
+          <w:iCs/>
+        </w:rPr>
+        <w:t>greedy</w:t>
+      </w:r>
+      <w:proofErr w:type="spellEnd"/>
+      <w:r>
+        <w:rPr>
+          <w:i/>
+          <w:iCs/>
+        </w:rPr>
+        <w:t xml:space="preserve"> er implementert.</w:t>
       </w:r>
     </w:p>
     <w:p>
@@ -6643,7 +7297,15 @@
     </w:p>
     <w:p>
       <w:r>
-        <w:t>I Monte Carlo funksjonen er det ikke laget til med en «visited» matrise, dette burde også implementeres her.</w:t>
+        <w:t>I Monte Carlo funksjonen er det ikke laget til med en «</w:t>
+      </w:r>
+      <w:proofErr w:type="spellStart"/>
+      <w:r>
+        <w:t>visited</w:t>
+      </w:r>
+      <w:proofErr w:type="spellEnd"/>
+      <w:r>
+        <w:t>» matrise, dette burde også implementeres her.</w:t>
       </w:r>
     </w:p>
     <w:p>
@@ -6653,7 +7315,15 @@
     </w:p>
     <w:p>
       <w:r>
-        <w:t xml:space="preserve">Det er ikke lagt til konvergering i dette programmet. Både for epsilon-greedy og q-læringen, så </w:t>
+        <w:t>Det er ikke lagt til konvergering i dette programmet. Både for epsilon-</w:t>
+      </w:r>
+      <w:proofErr w:type="spellStart"/>
+      <w:r>
+        <w:t>greedy</w:t>
+      </w:r>
+      <w:proofErr w:type="spellEnd"/>
+      <w:r>
+        <w:t xml:space="preserve"> og q-læringen, så </w:t>
       </w:r>
       <w:r>
         <w:t>man må alltid fullføre alle episodene selv om det ikke er noen endringer. Dette ble ikke prioritert i dette tilfellet.</w:t>
@@ -6748,12 +7418,11 @@
     </w:p>
     <w:p>
       <w:r>
-        <w:lastRenderedPageBreak/>
         <w:t>[1] – Forelesning om hyperparametere</w:t>
       </w:r>
     </w:p>
     <w:sectPr>
-      <w:footerReference w:type="default" r:id="rId15"/>
+      <w:footerReference w:type="default" r:id="rId18"/>
       <w:pgSz w:w="11906" w:h="16838"/>
       <w:pgMar w:top="1417" w:right="1417" w:bottom="1417" w:left="1417" w:header="708" w:footer="708" w:gutter="0"/>
       <w:pgNumType w:start="0"/>

</xml_diff>

<commit_message>
Oppdatert en del i henhold til plotting i koden. Skrevet en del påresultat i rapporten.
</commit_message>
<xml_diff>
--- a/g1_qlearning/rapport_eirik_g1.docx
+++ b/g1_qlearning/rapport_eirik_g1.docx
@@ -5543,7 +5543,15 @@
     </w:p>
     <w:p>
       <w:r>
-        <w:t xml:space="preserve">I dagens samfunn har utviklingen innenfor kunstig intelligens (KI) skutt fart. Eksempler på dette kan være chat bot, selvkjørende biler, selvkjørende ferger/båter og </w:t>
+        <w:t xml:space="preserve">I dagens samfunn har utviklingen innenfor kunstig intelligens (KI) skutt fart. Eksempler på dette kan være </w:t>
+      </w:r>
+      <w:proofErr w:type="gramStart"/>
+      <w:r>
+        <w:t>chat</w:t>
+      </w:r>
+      <w:proofErr w:type="gramEnd"/>
+      <w:r>
+        <w:t xml:space="preserve"> bot, selvkjørende biler, selvkjørende ferger/båter og </w:t>
       </w:r>
       <w:proofErr w:type="spellStart"/>
       <w:r>
@@ -5618,7 +5626,15 @@
         <w:t>.</w:t>
       </w:r>
       <w:r>
-        <w:t xml:space="preserve"> Ved å benytte denne metoden, så vil man bruke kjent informasjon om hvilke ruter som gir høyest belønning, samtidig som man vil kunne oppdage potensielt bedre ruter, ved å gjøre tilfeldige handlinger.</w:t>
+        <w:t xml:space="preserve"> Ved å benytte denne metoden, så vil man bruke kjent informasjon om hvilke ruter som gir høyest belønning, samtidig som man vil kunne oppdage </w:t>
+      </w:r>
+      <w:proofErr w:type="gramStart"/>
+      <w:r>
+        <w:t>potensielt</w:t>
+      </w:r>
+      <w:proofErr w:type="gramEnd"/>
+      <w:r>
+        <w:t xml:space="preserve"> bedre ruter, ved å gjøre tilfeldige handlinger.</w:t>
       </w:r>
     </w:p>
     <w:p>
@@ -5678,7 +5694,15 @@
     </w:p>
     <w:p>
       <w:r>
-        <w:t>Hypotesen i denne rapporten er at en kombinasjon av disse metodene kan gi en optimal løsning for robotens navigasjon. Q-</w:t>
+        <w:t xml:space="preserve">Hypotesen i denne rapporten er at en kombinasjon av disse metodene kan gi en </w:t>
+      </w:r>
+      <w:proofErr w:type="gramStart"/>
+      <w:r>
+        <w:t>optimal</w:t>
+      </w:r>
+      <w:proofErr w:type="gramEnd"/>
+      <w:r>
+        <w:t xml:space="preserve"> løsning for robotens navigasjon. Q-</w:t>
       </w:r>
       <w:proofErr w:type="spellStart"/>
       <w:r>
@@ -5719,8 +5743,13 @@
     </w:p>
     <w:p>
       <w:r>
-        <w:t>Teori her…</w:t>
-      </w:r>
+        <w:t xml:space="preserve">Teori </w:t>
+      </w:r>
+      <w:proofErr w:type="gramStart"/>
+      <w:r>
+        <w:t>her…</w:t>
+      </w:r>
+      <w:proofErr w:type="gramEnd"/>
     </w:p>
     <w:p>
       <w:r>
@@ -6244,7 +6273,15 @@
     </w:p>
     <w:p>
       <w:r>
-        <w:t xml:space="preserve">Q-Læringen ble implementert ved å initialere en Q-matrise som holdt styr på </w:t>
+        <w:t xml:space="preserve">Q-Læringen ble </w:t>
+      </w:r>
+      <w:proofErr w:type="gramStart"/>
+      <w:r>
+        <w:t>implementert</w:t>
+      </w:r>
+      <w:proofErr w:type="gramEnd"/>
+      <w:r>
+        <w:t xml:space="preserve"> ved å initialere en Q-matrise som holdt styr på </w:t>
       </w:r>
       <w:r>
         <w:t>de forskjellige belønningene</w:t>
@@ -6270,7 +6307,15 @@
         <w:t xml:space="preserve">så vil man kalle funksjon for å finne sti basert på verdiene i q-matrisen. </w:t>
       </w:r>
       <w:r>
-        <w:t xml:space="preserve">For å finne beste sti basert på q-matrisen har det blitt implementert en </w:t>
+        <w:t xml:space="preserve">For å finne beste sti basert på q-matrisen har det blitt </w:t>
+      </w:r>
+      <w:proofErr w:type="gramStart"/>
+      <w:r>
+        <w:t>implementert</w:t>
+      </w:r>
+      <w:proofErr w:type="gramEnd"/>
+      <w:r>
+        <w:t xml:space="preserve"> en </w:t>
       </w:r>
       <w:proofErr w:type="spellStart"/>
       <w:r>
@@ -6343,7 +6388,15 @@
       </w:r>
       <w:proofErr w:type="spellEnd"/>
       <w:r>
-        <w:t xml:space="preserve"> i denne rapporten, så er det også implementert en funksjon for «</w:t>
+        <w:t xml:space="preserve"> i denne rapporten, så er det også </w:t>
+      </w:r>
+      <w:proofErr w:type="gramStart"/>
+      <w:r>
+        <w:t>implementert</w:t>
+      </w:r>
+      <w:proofErr w:type="gramEnd"/>
+      <w:r>
+        <w:t xml:space="preserve"> en funksjon for «</w:t>
       </w:r>
       <w:proofErr w:type="spellStart"/>
       <w:r>
@@ -6545,7 +6598,15 @@
             </w:r>
             <w:proofErr w:type="spellEnd"/>
             <w:r>
-              <w:t xml:space="preserve"> verdi, fordi belønningen kommer senere. Når denne er høy vil man derfor vektlegge fremtidig belønning. Dersom man var usikker på belønningen kunne man brukt en lavere verdi her.</w:t>
+              <w:t xml:space="preserve"> verdi, fordi belønningen kommer senere. Når denne er </w:t>
+            </w:r>
+            <w:proofErr w:type="gramStart"/>
+            <w:r>
+              <w:t>høy</w:t>
+            </w:r>
+            <w:proofErr w:type="gramEnd"/>
+            <w:r>
+              <w:t xml:space="preserve"> vil man derfor vektlegge fremtidig belønning. Dersom man var usikker på belønningen kunne man brukt en lavere verdi her.</w:t>
             </w:r>
             <w:r>
               <w:t xml:space="preserve"> [1]</w:t>
@@ -6586,7 +6647,15 @@
           </w:tcPr>
           <w:p>
             <w:r>
-              <w:t>Denne er satt til denne verdien etter en del prøving og feiling. Dersom man hadde hatt mer tid, skulle man helst hatt implementert en funksjon som gradvis justerte ned epsilon variabelen utover i episodene.</w:t>
+              <w:t xml:space="preserve">Denne er satt til denne verdien etter en del prøving og feiling. Dersom man hadde hatt mer tid, skulle man helst hatt </w:t>
+            </w:r>
+            <w:proofErr w:type="gramStart"/>
+            <w:r>
+              <w:t>implementert</w:t>
+            </w:r>
+            <w:proofErr w:type="gramEnd"/>
+            <w:r>
+              <w:t xml:space="preserve"> en funksjon som gradvis justerte ned epsilon variabelen utover i episodene.</w:t>
             </w:r>
           </w:p>
         </w:tc>
@@ -6821,11 +6890,19 @@
         <w:t>"Beskrivelse av hvordan arbeidet ble gjennomført i praksis - hvilke verktøy og metoder som ble brukt, implementasjonsdetaljer, osv. Bruk et objektivt språk som fokuserer på hva som ble gjort, og unngå &amp;</w:t>
       </w:r>
       <w:proofErr w:type="spellStart"/>
+      <w:proofErr w:type="gramStart"/>
       <w:r>
         <w:rPr>
           <w:color w:val="FF0000"/>
         </w:rPr>
-        <w:t>amp;amp;amp;quot;dagbok-format&amp;amp;amp;amp;quot</w:t>
+        <w:t>amp;amp</w:t>
+      </w:r>
+      <w:proofErr w:type="gramEnd"/>
+      <w:r>
+        <w:rPr>
+          <w:color w:val="FF0000"/>
+        </w:rPr>
+        <w:t>;amp;quot;dagbok-format&amp;amp;amp;amp;quot</w:t>
       </w:r>
       <w:proofErr w:type="spellEnd"/>
       <w:r>
@@ -6935,7 +7012,21 @@
           <w:i/>
           <w:iCs/>
         </w:rPr>
-        <w:t>Figur 5.1: Monte Carlo med 10 simuleringer</w:t>
+        <w:t>Figur 5.</w:t>
+      </w:r>
+      <w:r>
+        <w:rPr>
+          <w:i/>
+          <w:iCs/>
+        </w:rPr>
+        <w:t>1.</w:t>
+      </w:r>
+      <w:r>
+        <w:rPr>
+          <w:i/>
+          <w:iCs/>
+        </w:rPr>
+        <w:t>1: Monte Carlo med 10 simuleringer</w:t>
       </w:r>
     </w:p>
     <w:p>
@@ -7020,7 +7111,21 @@
           <w:i/>
           <w:iCs/>
         </w:rPr>
-        <w:t xml:space="preserve"> 5.2: Monte Carlo med 100 simuleringer</w:t>
+        <w:t xml:space="preserve"> 5.</w:t>
+      </w:r>
+      <w:r>
+        <w:rPr>
+          <w:i/>
+          <w:iCs/>
+        </w:rPr>
+        <w:t>1.</w:t>
+      </w:r>
+      <w:r>
+        <w:rPr>
+          <w:i/>
+          <w:iCs/>
+        </w:rPr>
+        <w:t>2: Monte Carlo med 100 simuleringer</w:t>
       </w:r>
     </w:p>
     <w:p>
@@ -7096,12 +7201,34 @@
           <w:i/>
           <w:iCs/>
         </w:rPr>
-        <w:t>Figur 5.3: Monte Carlo med 1000 simuleringer</w:t>
-      </w:r>
-    </w:p>
-    <w:p>
-      <w:r>
-        <w:t>Til slutt har det blitt gjennomført 1000 episoder. Med denne simuleringen har vi funnet den til nå beste ruten, men det er fortsatt ikke den optimale ruten. Samtidig kan vi bemerke oss at belønningen i dette spesifikke forsøket kun har en forskjell på 50 mellom 100 og 1000 episoder.</w:t>
+        <w:t>Figur 5.</w:t>
+      </w:r>
+      <w:r>
+        <w:rPr>
+          <w:i/>
+          <w:iCs/>
+        </w:rPr>
+        <w:t>1.</w:t>
+      </w:r>
+      <w:r>
+        <w:rPr>
+          <w:i/>
+          <w:iCs/>
+        </w:rPr>
+        <w:t>3: Monte Carlo med 1000 simuleringer</w:t>
+      </w:r>
+    </w:p>
+    <w:p>
+      <w:r>
+        <w:t xml:space="preserve">Til slutt har det blitt gjennomført 1000 episoder. Med denne simuleringen har vi funnet den til nå beste ruten, men det er fortsatt ikke den </w:t>
+      </w:r>
+      <w:proofErr w:type="gramStart"/>
+      <w:r>
+        <w:t>optimale</w:t>
+      </w:r>
+      <w:proofErr w:type="gramEnd"/>
+      <w:r>
+        <w:t xml:space="preserve"> ruten. Samtidig kan vi bemerke oss at belønningen i dette spesifikke forsøket kun har en forskjell på 50 mellom 100 og 1000 episoder.</w:t>
       </w:r>
     </w:p>
     <w:p>
@@ -7117,6 +7244,304 @@
       </w:r>
       <w:proofErr w:type="spellEnd"/>
     </w:p>
+    <w:p>
+      <w:r>
+        <w:t>For testing i henhold til q-læring har det blitt bestemt å gjøre testene litt annerledes enn på Monte Carlo, på grunn av deres virkemåte. De følgende bildene vil vise den beste stien etter 10, 25 og 50 episoder. For hver av disse er det kjørt 100 simuleringer, for å få grafer vi kan analysere.</w:t>
+      </w:r>
+      <w:r>
+        <w:t xml:space="preserve"> Her begynner man også å få den </w:t>
+      </w:r>
+      <w:proofErr w:type="gramStart"/>
+      <w:r>
+        <w:t>optimale</w:t>
+      </w:r>
+      <w:proofErr w:type="gramEnd"/>
+      <w:r>
+        <w:t xml:space="preserve"> ruten, så i stedet for å vise grafer som på Monte Carlo, vil det her bli vist søyle diagram med antall optimal rute og ikke optimal rute (Optimal rute vil si den beste ruten oppnåelig).</w:t>
+      </w:r>
+    </w:p>
+    <w:p>
+      <w:r>
+        <w:drawing>
+          <wp:inline distT="0" distB="0" distL="0" distR="0" wp14:anchorId="76200B55" wp14:editId="39332F78">
+            <wp:extent cx="6346368" cy="1809750"/>
+            <wp:effectExtent l="0" t="0" r="0" b="0"/>
+            <wp:docPr id="623417016" name="Bilde 19" descr="Et bilde som inneholder diagram, skjermbilde, line, Rektangel&#10;&#10;Automatisk generert beskrivelse"/>
+            <wp:cNvGraphicFramePr>
+              <a:graphicFrameLocks xmlns:a="http://schemas.openxmlformats.org/drawingml/2006/main" noChangeAspect="1"/>
+            </wp:cNvGraphicFramePr>
+            <a:graphic xmlns:a="http://schemas.openxmlformats.org/drawingml/2006/main">
+              <a:graphicData uri="http://schemas.openxmlformats.org/drawingml/2006/picture">
+                <pic:pic xmlns:pic="http://schemas.openxmlformats.org/drawingml/2006/picture">
+                  <pic:nvPicPr>
+                    <pic:cNvPr id="623417016" name="Bilde 19" descr="Et bilde som inneholder diagram, skjermbilde, line, Rektangel&#10;&#10;Automatisk generert beskrivelse"/>
+                    <pic:cNvPicPr>
+                      <a:picLocks noChangeAspect="1" noChangeArrowheads="1"/>
+                    </pic:cNvPicPr>
+                  </pic:nvPicPr>
+                  <pic:blipFill>
+                    <a:blip r:embed="rId17" cstate="print">
+                      <a:extLst>
+                        <a:ext uri="{28A0092B-C50C-407E-A947-70E740481C1C}">
+                          <a14:useLocalDpi xmlns:a14="http://schemas.microsoft.com/office/drawing/2010/main" val="0"/>
+                        </a:ext>
+                      </a:extLst>
+                    </a:blip>
+                    <a:srcRect/>
+                    <a:stretch>
+                      <a:fillRect/>
+                    </a:stretch>
+                  </pic:blipFill>
+                  <pic:spPr bwMode="auto">
+                    <a:xfrm>
+                      <a:off x="0" y="0"/>
+                      <a:ext cx="6357995" cy="1813066"/>
+                    </a:xfrm>
+                    <a:prstGeom prst="rect">
+                      <a:avLst/>
+                    </a:prstGeom>
+                    <a:noFill/>
+                    <a:ln>
+                      <a:noFill/>
+                    </a:ln>
+                  </pic:spPr>
+                </pic:pic>
+              </a:graphicData>
+            </a:graphic>
+          </wp:inline>
+        </w:drawing>
+      </w:r>
+      <w:r>
+        <w:br/>
+      </w:r>
+      <w:r>
+        <w:rPr>
+          <w:i/>
+          <w:iCs/>
+        </w:rPr>
+        <w:t>Figur 5.2: Q-læring med «</w:t>
+      </w:r>
+      <w:proofErr w:type="spellStart"/>
+      <w:r>
+        <w:rPr>
+          <w:i/>
+          <w:iCs/>
+        </w:rPr>
+        <w:t>Greedy</w:t>
+      </w:r>
+      <w:proofErr w:type="spellEnd"/>
+      <w:r>
+        <w:rPr>
+          <w:i/>
+          <w:iCs/>
+        </w:rPr>
+        <w:t xml:space="preserve"> </w:t>
+      </w:r>
+      <w:proofErr w:type="spellStart"/>
+      <w:r>
+        <w:rPr>
+          <w:i/>
+          <w:iCs/>
+        </w:rPr>
+        <w:t>route</w:t>
+      </w:r>
+      <w:proofErr w:type="spellEnd"/>
+      <w:r>
+        <w:rPr>
+          <w:i/>
+          <w:iCs/>
+        </w:rPr>
+        <w:t>» for 10, 25 og 50 episoder med 100 simuleringer.</w:t>
+      </w:r>
+    </w:p>
+    <w:p>
+      <w:r>
+        <w:t xml:space="preserve">Etter 100 simuleringer med 10 episoder, ser vi at vi begynner å få noen simuleringer som finner den </w:t>
+      </w:r>
+      <w:proofErr w:type="gramStart"/>
+      <w:r>
+        <w:t>optimale</w:t>
+      </w:r>
+      <w:proofErr w:type="gramEnd"/>
+      <w:r>
+        <w:t xml:space="preserve"> ruten. Men det er fortsatt en god del som er feil.</w:t>
+      </w:r>
+    </w:p>
+    <w:p>
+      <w:r>
+        <w:t xml:space="preserve">Når </w:t>
+      </w:r>
+      <w:r>
+        <w:t xml:space="preserve">vi øker antallet episoder til 25, ser vi at resultatet begynner å bli mye bedre. I denne spesifikke testen ble det 39% av simuleringene som klarte å finne den </w:t>
+      </w:r>
+      <w:proofErr w:type="gramStart"/>
+      <w:r>
+        <w:t>mest optimale</w:t>
+      </w:r>
+      <w:proofErr w:type="gramEnd"/>
+      <w:r>
+        <w:t xml:space="preserve"> stien.</w:t>
+      </w:r>
+    </w:p>
+    <w:p>
+      <w:r>
+        <w:lastRenderedPageBreak/>
+        <w:t xml:space="preserve">I den siste målingen med 50 episoder, kan vi se at andelen med </w:t>
+      </w:r>
+      <w:proofErr w:type="gramStart"/>
+      <w:r>
+        <w:t>optimal</w:t>
+      </w:r>
+      <w:proofErr w:type="gramEnd"/>
+      <w:r>
+        <w:t xml:space="preserve"> rute har blitt mye større enn andelen som ikke klarer å finne den. Men ut </w:t>
+      </w:r>
+      <w:r>
+        <w:t>ifra</w:t>
+      </w:r>
+      <w:r>
+        <w:t xml:space="preserve"> disse resultatene kan vi se at det fortsatt kan være en del feilmargin.</w:t>
+      </w:r>
+    </w:p>
+    <w:p>
+      <w:pPr>
+        <w:pStyle w:val="Overskrift2"/>
+      </w:pPr>
+      <w:r>
+        <w:t>5.3 Epsilon-</w:t>
+      </w:r>
+      <w:proofErr w:type="spellStart"/>
+      <w:r>
+        <w:t>Greedy</w:t>
+      </w:r>
+      <w:proofErr w:type="spellEnd"/>
+    </w:p>
+    <w:p>
+      <w:r>
+        <w:t xml:space="preserve">Den siste metoden er epsilon </w:t>
+      </w:r>
+      <w:proofErr w:type="spellStart"/>
+      <w:r>
+        <w:t>greedy</w:t>
+      </w:r>
+      <w:proofErr w:type="spellEnd"/>
+      <w:r>
+        <w:t>, denne har det blitt bestemt å teste på samme måte som q-læring</w:t>
+      </w:r>
+      <w:r>
+        <w:t>/</w:t>
+      </w:r>
+      <w:proofErr w:type="spellStart"/>
+      <w:r>
+        <w:t>greedy</w:t>
+      </w:r>
+      <w:proofErr w:type="spellEnd"/>
+      <w:r>
+        <w:t>.</w:t>
+      </w:r>
+    </w:p>
+    <w:p>
+      <w:pPr>
+        <w:rPr>
+          <w:i/>
+          <w:iCs/>
+        </w:rPr>
+      </w:pPr>
+      <w:r>
+        <w:drawing>
+          <wp:inline distT="0" distB="0" distL="0" distR="0" wp14:anchorId="17B0D017" wp14:editId="761FB36C">
+            <wp:extent cx="6352456" cy="1854200"/>
+            <wp:effectExtent l="0" t="0" r="0" b="0"/>
+            <wp:docPr id="1376561853" name="Bilde 21" descr="Et bilde som inneholder diagram, line, skjermbilde, Rektangel&#10;&#10;Automatisk generert beskrivelse"/>
+            <wp:cNvGraphicFramePr>
+              <a:graphicFrameLocks xmlns:a="http://schemas.openxmlformats.org/drawingml/2006/main" noChangeAspect="1"/>
+            </wp:cNvGraphicFramePr>
+            <a:graphic xmlns:a="http://schemas.openxmlformats.org/drawingml/2006/main">
+              <a:graphicData uri="http://schemas.openxmlformats.org/drawingml/2006/picture">
+                <pic:pic xmlns:pic="http://schemas.openxmlformats.org/drawingml/2006/picture">
+                  <pic:nvPicPr>
+                    <pic:cNvPr id="1376561853" name="Bilde 21" descr="Et bilde som inneholder diagram, line, skjermbilde, Rektangel&#10;&#10;Automatisk generert beskrivelse"/>
+                    <pic:cNvPicPr>
+                      <a:picLocks noChangeAspect="1" noChangeArrowheads="1"/>
+                    </pic:cNvPicPr>
+                  </pic:nvPicPr>
+                  <pic:blipFill>
+                    <a:blip r:embed="rId18" cstate="print">
+                      <a:extLst>
+                        <a:ext uri="{28A0092B-C50C-407E-A947-70E740481C1C}">
+                          <a14:useLocalDpi xmlns:a14="http://schemas.microsoft.com/office/drawing/2010/main" val="0"/>
+                        </a:ext>
+                      </a:extLst>
+                    </a:blip>
+                    <a:srcRect/>
+                    <a:stretch>
+                      <a:fillRect/>
+                    </a:stretch>
+                  </pic:blipFill>
+                  <pic:spPr bwMode="auto">
+                    <a:xfrm>
+                      <a:off x="0" y="0"/>
+                      <a:ext cx="6354760" cy="1854873"/>
+                    </a:xfrm>
+                    <a:prstGeom prst="rect">
+                      <a:avLst/>
+                    </a:prstGeom>
+                    <a:noFill/>
+                    <a:ln>
+                      <a:noFill/>
+                    </a:ln>
+                  </pic:spPr>
+                </pic:pic>
+              </a:graphicData>
+            </a:graphic>
+          </wp:inline>
+        </w:drawing>
+      </w:r>
+      <w:r>
+        <w:br/>
+      </w:r>
+      <w:r>
+        <w:rPr>
+          <w:i/>
+          <w:iCs/>
+        </w:rPr>
+        <w:t>Figur 5.3: Epsilon med «</w:t>
+      </w:r>
+      <w:proofErr w:type="spellStart"/>
+      <w:r>
+        <w:rPr>
+          <w:i/>
+          <w:iCs/>
+        </w:rPr>
+        <w:t>Greedy</w:t>
+      </w:r>
+      <w:proofErr w:type="spellEnd"/>
+      <w:r>
+        <w:rPr>
+          <w:i/>
+          <w:iCs/>
+        </w:rPr>
+        <w:t xml:space="preserve"> </w:t>
+      </w:r>
+      <w:proofErr w:type="spellStart"/>
+      <w:r>
+        <w:rPr>
+          <w:i/>
+          <w:iCs/>
+        </w:rPr>
+        <w:t>route</w:t>
+      </w:r>
+      <w:proofErr w:type="spellEnd"/>
+      <w:r>
+        <w:rPr>
+          <w:i/>
+          <w:iCs/>
+        </w:rPr>
+        <w:t>» for 10, 25 og 50 episoder med 100 simuleringer</w:t>
+      </w:r>
+    </w:p>
+    <w:p/>
+    <w:p/>
     <w:p/>
     <w:p>
       <w:r>
@@ -7186,7 +7611,6 @@
     </w:p>
     <w:p>
       <w:r>
-        <w:lastRenderedPageBreak/>
         <w:t xml:space="preserve">Dersom man har flere verdier i q-matrisen som er den samme (som når man </w:t>
       </w:r>
       <w:proofErr w:type="spellStart"/>
@@ -7214,6 +7638,7 @@
         <w:rPr>
           <w:noProof/>
         </w:rPr>
+        <w:lastRenderedPageBreak/>
         <w:drawing>
           <wp:inline distT="0" distB="0" distL="0" distR="0" wp14:anchorId="6655E0BD" wp14:editId="4FCEF718">
             <wp:extent cx="4243754" cy="1239675"/>
@@ -7232,7 +7657,7 @@
                     </pic:cNvPicPr>
                   </pic:nvPicPr>
                   <pic:blipFill>
-                    <a:blip r:embed="rId17">
+                    <a:blip r:embed="rId19">
                       <a:extLst>
                         <a:ext uri="{28A0092B-C50C-407E-A947-70E740481C1C}">
                           <a14:useLocalDpi xmlns:a14="http://schemas.microsoft.com/office/drawing/2010/main" val="0"/>
@@ -7287,7 +7712,23 @@
           <w:i/>
           <w:iCs/>
         </w:rPr>
-        <w:t xml:space="preserve"> er implementert.</w:t>
+        <w:t xml:space="preserve"> er </w:t>
+      </w:r>
+      <w:proofErr w:type="gramStart"/>
+      <w:r>
+        <w:rPr>
+          <w:i/>
+          <w:iCs/>
+        </w:rPr>
+        <w:t>implementert</w:t>
+      </w:r>
+      <w:proofErr w:type="gramEnd"/>
+      <w:r>
+        <w:rPr>
+          <w:i/>
+          <w:iCs/>
+        </w:rPr>
+        <w:t>.</w:t>
       </w:r>
     </w:p>
     <w:p>
@@ -7305,7 +7746,15 @@
       </w:r>
       <w:proofErr w:type="spellEnd"/>
       <w:r>
-        <w:t>» matrise, dette burde også implementeres her.</w:t>
+        <w:t xml:space="preserve">» matrise, dette burde også </w:t>
+      </w:r>
+      <w:proofErr w:type="gramStart"/>
+      <w:r>
+        <w:t>implementeres</w:t>
+      </w:r>
+      <w:proofErr w:type="gramEnd"/>
+      <w:r>
+        <w:t xml:space="preserve"> her.</w:t>
       </w:r>
     </w:p>
     <w:p>
@@ -7422,7 +7871,7 @@
       </w:r>
     </w:p>
     <w:sectPr>
-      <w:footerReference w:type="default" r:id="rId18"/>
+      <w:footerReference w:type="default" r:id="rId20"/>
       <w:pgSz w:w="11906" w:h="16838"/>
       <w:pgMar w:top="1417" w:right="1417" w:bottom="1417" w:left="1417" w:header="708" w:footer="708" w:gutter="0"/>
       <w:pgNumType w:start="0"/>
@@ -8373,7 +8822,6 @@
   <w:style w:type="character" w:default="1" w:styleId="Standardskriftforavsnitt">
     <w:name w:val="Default Paragraph Font"/>
     <w:uiPriority w:val="1"/>
-    <w:semiHidden/>
     <w:unhideWhenUsed/>
   </w:style>
   <w:style w:type="table" w:default="1" w:styleId="Vanligtabell">

</xml_diff>

<commit_message>
Videre jobbing med rapport. Mangler fortsatt konvergens og kanskje en gradvis innføring av epsilon. Bli ferdig med rapport først. Se hva man får tid til mtp programmet....
</commit_message>
<xml_diff>
--- a/g1_qlearning/rapport_eirik_g1.docx
+++ b/g1_qlearning/rapport_eirik_g1.docx
@@ -147,7 +147,7 @@
                                     <w:tag w:val=""/>
                                     <w:id w:val="-650599894"/>
                                     <w:dataBinding w:prefixMappings="xmlns:ns0='http://schemas.microsoft.com/office/2006/coverPageProps' " w:xpath="/ns0:CoverPageProperties[1]/ns0:PublishDate[1]" w:storeItemID="{55AF091B-3C7A-41E3-B477-F2FDAA23CFDA}"/>
-                                    <w:date w:fullDate="2024-10-10T00:00:00Z">
+                                    <w:date w:fullDate="2024-10-13T00:00:00Z">
                                       <w:dateFormat w:val="dd.MM.yyyy"/>
                                       <w:lid w:val="nb-NO"/>
                                       <w:storeMappedDataAs w:val="dateTime"/>
@@ -171,7 +171,23 @@
                                           <w:sz w:val="28"/>
                                           <w:szCs w:val="28"/>
                                         </w:rPr>
-                                        <w:t>10.10.2024</w:t>
+                                        <w:t>1</w:t>
+                                      </w:r>
+                                      <w:r>
+                                        <w:rPr>
+                                          <w:color w:val="FFFFFF" w:themeColor="background1"/>
+                                          <w:sz w:val="28"/>
+                                          <w:szCs w:val="28"/>
+                                        </w:rPr>
+                                        <w:t>3</w:t>
+                                      </w:r>
+                                      <w:r>
+                                        <w:rPr>
+                                          <w:color w:val="FFFFFF" w:themeColor="background1"/>
+                                          <w:sz w:val="28"/>
+                                          <w:szCs w:val="28"/>
+                                        </w:rPr>
+                                        <w:t>.10.2024</w:t>
                                       </w:r>
                                     </w:p>
                                   </w:sdtContent>
@@ -3459,7 +3475,7 @@
                               <w:tag w:val=""/>
                               <w:id w:val="-650599894"/>
                               <w:dataBinding w:prefixMappings="xmlns:ns0='http://schemas.microsoft.com/office/2006/coverPageProps' " w:xpath="/ns0:CoverPageProperties[1]/ns0:PublishDate[1]" w:storeItemID="{55AF091B-3C7A-41E3-B477-F2FDAA23CFDA}"/>
-                              <w:date w:fullDate="2024-10-10T00:00:00Z">
+                              <w:date w:fullDate="2024-10-13T00:00:00Z">
                                 <w:dateFormat w:val="dd.MM.yyyy"/>
                                 <w:lid w:val="nb-NO"/>
                                 <w:storeMappedDataAs w:val="dateTime"/>
@@ -3483,7 +3499,23 @@
                                     <w:sz w:val="28"/>
                                     <w:szCs w:val="28"/>
                                   </w:rPr>
-                                  <w:t>10.10.2024</w:t>
+                                  <w:t>1</w:t>
+                                </w:r>
+                                <w:r>
+                                  <w:rPr>
+                                    <w:color w:val="FFFFFF" w:themeColor="background1"/>
+                                    <w:sz w:val="28"/>
+                                    <w:szCs w:val="28"/>
+                                  </w:rPr>
+                                  <w:t>3</w:t>
+                                </w:r>
+                                <w:r>
+                                  <w:rPr>
+                                    <w:color w:val="FFFFFF" w:themeColor="background1"/>
+                                    <w:sz w:val="28"/>
+                                    <w:szCs w:val="28"/>
+                                  </w:rPr>
+                                  <w:t>.10.2024</w:t>
                                 </w:r>
                               </w:p>
                             </w:sdtContent>
@@ -5742,6 +5774,63 @@
       <w:bookmarkEnd w:id="2"/>
     </w:p>
     <w:p>
+      <w:pPr>
+        <w:pStyle w:val="Overskrift2"/>
+      </w:pPr>
+      <w:r>
+        <w:t xml:space="preserve">3.1 </w:t>
+      </w:r>
+      <w:r>
+        <w:t xml:space="preserve">- </w:t>
+      </w:r>
+      <w:r>
+        <w:t>Monte Carlo</w:t>
+      </w:r>
+      <w:r>
+        <w:t xml:space="preserve"> Simulering</w:t>
+      </w:r>
+    </w:p>
+    <w:p>
+      <w:r>
+        <w:t xml:space="preserve">Monte Carlo har fått navnet sitt etter kasinoet i Monaco, som er et kjent kasino. </w:t>
+      </w:r>
+    </w:p>
+    <w:p>
+      <w:pPr>
+        <w:pStyle w:val="Overskrift2"/>
+      </w:pPr>
+      <w:r>
+        <w:t xml:space="preserve">3.2 - </w:t>
+      </w:r>
+      <w:r>
+        <w:t xml:space="preserve">Markov </w:t>
+      </w:r>
+      <w:proofErr w:type="spellStart"/>
+      <w:r>
+        <w:t>Decision</w:t>
+      </w:r>
+      <w:proofErr w:type="spellEnd"/>
+      <w:r>
+        <w:t xml:space="preserve"> </w:t>
+      </w:r>
+      <w:proofErr w:type="spellStart"/>
+      <w:r>
+        <w:t>Process</w:t>
+      </w:r>
+      <w:proofErr w:type="spellEnd"/>
+      <w:r>
+        <w:t xml:space="preserve"> (</w:t>
+      </w:r>
+      <w:proofErr w:type="spellStart"/>
+      <w:r>
+        <w:t>MDP</w:t>
+      </w:r>
+      <w:proofErr w:type="spellEnd"/>
+      <w:r>
+        <w:t>)</w:t>
+      </w:r>
+    </w:p>
+    <w:p>
       <w:r>
         <w:t xml:space="preserve">Teori </w:t>
       </w:r>
@@ -5809,6 +5898,17 @@
       </w:r>
     </w:p>
     <w:p>
+      <w:pPr>
+        <w:pStyle w:val="Overskrift2"/>
+      </w:pPr>
+      <w:r>
+        <w:lastRenderedPageBreak/>
+        <w:t>3.3 - Bellman likningen</w:t>
+      </w:r>
+    </w:p>
+    <w:p/>
+    <w:p/>
+    <w:p>
       <w:r>
         <w:t>-------------------------------------------------------------------------------------------------</w:t>
       </w:r>
@@ -6054,6 +6154,7 @@
         <w:rPr>
           <w:noProof/>
         </w:rPr>
+        <w:lastRenderedPageBreak/>
         <w:drawing>
           <wp:inline distT="0" distB="0" distL="0" distR="0" wp14:anchorId="6BC87D09" wp14:editId="18E91758">
             <wp:extent cx="2915139" cy="2894228"/>
@@ -6151,7 +6252,6 @@
         <w:rPr>
           <w:noProof/>
         </w:rPr>
-        <w:lastRenderedPageBreak/>
         <w:drawing>
           <wp:inline distT="0" distB="0" distL="0" distR="0" wp14:anchorId="6613DA21" wp14:editId="0D46E666">
             <wp:extent cx="1774093" cy="1505681"/>
@@ -6307,13 +6407,12 @@
         <w:t xml:space="preserve">så vil man kalle funksjon for å finne sti basert på verdiene i q-matrisen. </w:t>
       </w:r>
       <w:r>
+        <w:lastRenderedPageBreak/>
         <w:t xml:space="preserve">For å finne beste sti basert på q-matrisen har det blitt </w:t>
       </w:r>
-      <w:proofErr w:type="gramStart"/>
-      <w:r>
-        <w:t>implementert</w:t>
-      </w:r>
-      <w:proofErr w:type="gramEnd"/>
+      <w:r>
+        <w:t>iverksatt</w:t>
+      </w:r>
       <w:r>
         <w:t xml:space="preserve"> en </w:t>
       </w:r>
@@ -6390,11 +6489,9 @@
       <w:r>
         <w:t xml:space="preserve"> i denne rapporten, så er det også </w:t>
       </w:r>
-      <w:proofErr w:type="gramStart"/>
-      <w:r>
-        <w:t>implementert</w:t>
-      </w:r>
-      <w:proofErr w:type="gramEnd"/>
+      <w:r>
+        <w:t>gjennomført</w:t>
+      </w:r>
       <w:r>
         <w:t xml:space="preserve"> en funksjon for «</w:t>
       </w:r>
@@ -6553,7 +6650,6 @@
               <w:jc w:val="center"/>
             </w:pPr>
             <w:r>
-              <w:lastRenderedPageBreak/>
               <w:t>0.9</w:t>
             </w:r>
           </w:p>
@@ -6590,21 +6686,17 @@
           </w:tcPr>
           <w:p>
             <w:r>
-              <w:t xml:space="preserve">Denne er satt til en </w:t>
-            </w:r>
-            <w:proofErr w:type="spellStart"/>
-            <w:r>
-              <w:t>høg</w:t>
-            </w:r>
-            <w:proofErr w:type="spellEnd"/>
+              <w:t>Denne er satt til en hø</w:t>
+            </w:r>
+            <w:r>
+              <w:t>y</w:t>
+            </w:r>
             <w:r>
               <w:t xml:space="preserve"> verdi, fordi belønningen kommer senere. Når denne er </w:t>
             </w:r>
-            <w:proofErr w:type="gramStart"/>
-            <w:r>
-              <w:t>høy</w:t>
-            </w:r>
-            <w:proofErr w:type="gramEnd"/>
+            <w:r>
+              <w:t>høy,</w:t>
+            </w:r>
             <w:r>
               <w:t xml:space="preserve"> vil man derfor vektlegge fremtidig belønning. Dersom man var usikker på belønningen kunne man brukt en lavere verdi her.</w:t>
             </w:r>
@@ -6649,11 +6741,9 @@
             <w:r>
               <w:t xml:space="preserve">Denne er satt til denne verdien etter en del prøving og feiling. Dersom man hadde hatt mer tid, skulle man helst hatt </w:t>
             </w:r>
-            <w:proofErr w:type="gramStart"/>
-            <w:r>
-              <w:t>implementert</w:t>
-            </w:r>
-            <w:proofErr w:type="gramEnd"/>
+            <w:r>
+              <w:t>iverksatt</w:t>
+            </w:r>
             <w:r>
               <w:t xml:space="preserve"> en funksjon som gradvis justerte ned epsilon variabelen utover i episodene.</w:t>
             </w:r>
@@ -6954,7 +7044,6 @@
         <w:rPr>
           <w:noProof/>
         </w:rPr>
-        <w:lastRenderedPageBreak/>
         <w:drawing>
           <wp:inline distT="0" distB="0" distL="0" distR="0" wp14:anchorId="4FC715EB" wp14:editId="69955360">
             <wp:extent cx="5759450" cy="3175000"/>
@@ -7045,6 +7134,7 @@
         <w:rPr>
           <w:noProof/>
         </w:rPr>
+        <w:lastRenderedPageBreak/>
         <w:drawing>
           <wp:inline distT="0" distB="0" distL="0" distR="0" wp14:anchorId="200F5C5F" wp14:editId="0A7605E9">
             <wp:extent cx="5632450" cy="3102199"/>
@@ -7097,21 +7187,12 @@
       <w:r>
         <w:br/>
       </w:r>
-      <w:proofErr w:type="spellStart"/>
       <w:r>
         <w:rPr>
           <w:i/>
           <w:iCs/>
         </w:rPr>
-        <w:t>Firgur</w:t>
-      </w:r>
-      <w:proofErr w:type="spellEnd"/>
-      <w:r>
-        <w:rPr>
-          <w:i/>
-          <w:iCs/>
-        </w:rPr>
-        <w:t xml:space="preserve"> 5.</w:t>
+        <w:t>Figur 5.</w:t>
       </w:r>
       <w:r>
         <w:rPr>
@@ -7143,7 +7224,6 @@
         <w:rPr>
           <w:noProof/>
         </w:rPr>
-        <w:lastRenderedPageBreak/>
         <w:drawing>
           <wp:inline distT="0" distB="0" distL="0" distR="0" wp14:anchorId="5BF733EC" wp14:editId="647F9AEE">
             <wp:extent cx="5759450" cy="3175000"/>
@@ -7236,6 +7316,7 @@
         <w:pStyle w:val="Overskrift2"/>
       </w:pPr>
       <w:r>
+        <w:lastRenderedPageBreak/>
         <w:t>5.2 Q-Læring/</w:t>
       </w:r>
       <w:proofErr w:type="spellStart"/>
@@ -7262,8 +7343,11 @@
     </w:p>
     <w:p>
       <w:r>
+        <w:rPr>
+          <w:noProof/>
+        </w:rPr>
         <w:drawing>
-          <wp:inline distT="0" distB="0" distL="0" distR="0" wp14:anchorId="76200B55" wp14:editId="39332F78">
+          <wp:inline distT="0" distB="0" distL="0" distR="0" wp14:anchorId="76200B55" wp14:editId="0EAC06A4">
             <wp:extent cx="6346368" cy="1809750"/>
             <wp:effectExtent l="0" t="0" r="0" b="0"/>
             <wp:docPr id="623417016" name="Bilde 19" descr="Et bilde som inneholder diagram, skjermbilde, line, Rektangel&#10;&#10;Automatisk generert beskrivelse"/>
@@ -7385,7 +7469,6 @@
     </w:p>
     <w:p>
       <w:r>
-        <w:lastRenderedPageBreak/>
         <w:t xml:space="preserve">I den siste målingen med 50 episoder, kan vi se at andelen med </w:t>
       </w:r>
       <w:proofErr w:type="gramStart"/>
@@ -7448,8 +7531,11 @@
         </w:rPr>
       </w:pPr>
       <w:r>
+        <w:rPr>
+          <w:noProof/>
+        </w:rPr>
         <w:drawing>
-          <wp:inline distT="0" distB="0" distL="0" distR="0" wp14:anchorId="17B0D017" wp14:editId="761FB36C">
+          <wp:inline distT="0" distB="0" distL="0" distR="0" wp14:anchorId="17B0D017" wp14:editId="4C9F19C2">
             <wp:extent cx="6352456" cy="1854200"/>
             <wp:effectExtent l="0" t="0" r="0" b="0"/>
             <wp:docPr id="1376561853" name="Bilde 21" descr="Et bilde som inneholder diagram, line, skjermbilde, Rektangel&#10;&#10;Automatisk generert beskrivelse"/>
@@ -7540,7 +7626,27 @@
         <w:t>» for 10, 25 og 50 episoder med 100 simuleringer</w:t>
       </w:r>
     </w:p>
-    <w:p/>
+    <w:p>
+      <w:r>
+        <w:t>Resultatet for denne testen er svært lik resultatet i q-</w:t>
+      </w:r>
+      <w:proofErr w:type="spellStart"/>
+      <w:r>
+        <w:t>learning</w:t>
+      </w:r>
+      <w:proofErr w:type="spellEnd"/>
+      <w:r>
+        <w:t>/</w:t>
+      </w:r>
+      <w:proofErr w:type="spellStart"/>
+      <w:r>
+        <w:t>greedy</w:t>
+      </w:r>
+      <w:proofErr w:type="spellEnd"/>
+      <w:r>
+        <w:t>. Har var det forventet at epsilon skulle være mer effektiv ved mindre episoder.</w:t>
+      </w:r>
+    </w:p>
     <w:p/>
     <w:p/>
     <w:p>
@@ -7638,7 +7744,6 @@
         <w:rPr>
           <w:noProof/>
         </w:rPr>
-        <w:lastRenderedPageBreak/>
         <w:drawing>
           <wp:inline distT="0" distB="0" distL="0" distR="0" wp14:anchorId="6655E0BD" wp14:editId="4FCEF718">
             <wp:extent cx="4243754" cy="1239675"/>
@@ -7868,6 +7973,14 @@
     <w:p>
       <w:r>
         <w:t>[1] – Forelesning om hyperparametere</w:t>
+      </w:r>
+    </w:p>
+    <w:p>
+      <w:r>
+        <w:t xml:space="preserve">[2] - </w:t>
+      </w:r>
+      <w:r>
+        <w:t>https://www.techtarget.com/searchenterpriseai/definition/Q-learning</w:t>
       </w:r>
     </w:p>
     <w:sectPr>
@@ -9582,7 +9695,7 @@
 
 <file path=customXml/item1.xml><?xml version="1.0" encoding="utf-8"?>
 <CoverPageProperties xmlns="http://schemas.microsoft.com/office/2006/coverPageProps">
-  <PublishDate>2024-10-10T00:00:00</PublishDate>
+  <PublishDate>2024-10-13T00:00:00</PublishDate>
   <Abstract/>
   <CompanyAddress/>
   <CompanyPhone/>

</xml_diff>

<commit_message>
Oppdaterte kilder i rapporten.
</commit_message>
<xml_diff>
--- a/g1_qlearning/rapport_eirik_g1.docx
+++ b/g1_qlearning/rapport_eirik_g1.docx
@@ -3884,18 +3884,18 @@
               <w:noProof/>
             </w:rPr>
             <w:drawing>
-              <wp:anchor distT="0" distB="0" distL="114300" distR="114300" simplePos="0" relativeHeight="251662336" behindDoc="0" locked="0" layoutInCell="1" allowOverlap="1" wp14:anchorId="32F6F30B" wp14:editId="3024F557">
+              <wp:anchor distT="0" distB="0" distL="114300" distR="114300" simplePos="0" relativeHeight="251662336" behindDoc="0" locked="0" layoutInCell="1" allowOverlap="1" wp14:anchorId="4DABF962" wp14:editId="267B54AA">
                 <wp:simplePos x="0" y="0"/>
                 <wp:positionH relativeFrom="margin">
                   <wp:align>center</wp:align>
                 </wp:positionH>
                 <wp:positionV relativeFrom="paragraph">
-                  <wp:posOffset>2689098</wp:posOffset>
+                  <wp:posOffset>2537289</wp:posOffset>
                 </wp:positionV>
-                <wp:extent cx="3718230" cy="4681118"/>
-                <wp:effectExtent l="0" t="0" r="0" b="5715"/>
+                <wp:extent cx="3713480" cy="4675505"/>
+                <wp:effectExtent l="0" t="0" r="1270" b="0"/>
                 <wp:wrapSquare wrapText="bothSides"/>
-                <wp:docPr id="2030382303" name="Bilde 1" descr="Et bilde som inneholder skjermbilde, tekst, programvare, Fargerikt&#10;&#10;Automatisk generert beskrivelse"/>
+                <wp:docPr id="1975392531" name="Bilde 1" descr="Et bilde som inneholder skjermbilde, tekst, programvare, display&#10;&#10;Automatisk generert beskrivelse"/>
                 <wp:cNvGraphicFramePr>
                   <a:graphicFrameLocks xmlns:a="http://schemas.openxmlformats.org/drawingml/2006/main" noChangeAspect="1"/>
                 </wp:cNvGraphicFramePr>
@@ -3903,7 +3903,7 @@
                   <a:graphicData uri="http://schemas.openxmlformats.org/drawingml/2006/picture">
                     <pic:pic xmlns:pic="http://schemas.openxmlformats.org/drawingml/2006/picture">
                       <pic:nvPicPr>
-                        <pic:cNvPr id="2030382303" name="Bilde 1" descr="Et bilde som inneholder skjermbilde, tekst, programvare, Fargerikt&#10;&#10;Automatisk generert beskrivelse"/>
+                        <pic:cNvPr id="1975392531" name="Bilde 1" descr="Et bilde som inneholder skjermbilde, tekst, programvare, display&#10;&#10;Automatisk generert beskrivelse"/>
                         <pic:cNvPicPr/>
                       </pic:nvPicPr>
                       <pic:blipFill>
@@ -3921,7 +3921,7 @@
                       <pic:spPr>
                         <a:xfrm>
                           <a:off x="0" y="0"/>
-                          <a:ext cx="3718230" cy="4681118"/>
+                          <a:ext cx="3713480" cy="4675505"/>
                         </a:xfrm>
                         <a:prstGeom prst="rect">
                           <a:avLst/>
@@ -3930,6 +3930,12 @@
                     </pic:pic>
                   </a:graphicData>
                 </a:graphic>
+                <wp14:sizeRelH relativeFrom="margin">
+                  <wp14:pctWidth>0</wp14:pctWidth>
+                </wp14:sizeRelH>
+                <wp14:sizeRelV relativeFrom="margin">
+                  <wp14:pctHeight>0</wp14:pctHeight>
+                </wp14:sizeRelV>
               </wp:anchor>
             </w:drawing>
           </w:r>
@@ -3940,7 +3946,7 @@
             <mc:AlternateContent>
               <mc:Choice Requires="wps">
                 <w:drawing>
-                  <wp:anchor distT="0" distB="0" distL="114300" distR="114300" simplePos="0" relativeHeight="251660288" behindDoc="0" locked="0" layoutInCell="1" allowOverlap="1" wp14:anchorId="78E0D7BB" wp14:editId="32BF6D57">
+                  <wp:anchor distT="0" distB="0" distL="114300" distR="114300" simplePos="0" relativeHeight="251660288" behindDoc="0" locked="0" layoutInCell="1" allowOverlap="1" wp14:anchorId="78E0D7BB" wp14:editId="2A90056A">
                     <wp:simplePos x="0" y="0"/>
                     <wp:positionH relativeFrom="page">
                       <wp:posOffset>2918765</wp:posOffset>
@@ -5901,10 +5907,7 @@
           </w:tcPr>
           <w:p>
             <w:r>
-              <w:t>Q</w:t>
-            </w:r>
-            <w:r>
-              <w:t>-Læring</w:t>
+              <w:t>Q-Læring</w:t>
             </w:r>
           </w:p>
         </w:tc>
@@ -6892,10 +6895,7 @@
           </w:tcPr>
           <w:p>
             <w:r>
-              <w:t>Handlinger</w:t>
-            </w:r>
-            <w:r>
-              <w:t xml:space="preserve"> (action)</w:t>
+              <w:t>Handlinger (action)</w:t>
             </w:r>
           </w:p>
         </w:tc>
@@ -7201,13 +7201,7 @@
                 <w:rPr>
                   <w:rFonts w:ascii="Cambria Math" w:hAnsi="Cambria Math"/>
                 </w:rPr>
-                <m:t>s</m:t>
-              </m:r>
-              <m:r>
-                <w:rPr>
-                  <w:rFonts w:ascii="Cambria Math" w:hAnsi="Cambria Math"/>
-                </w:rPr>
-                <m:t>,α</m:t>
+                <m:t>s,α</m:t>
               </m:r>
             </m:e>
           </m:d>
@@ -7402,13 +7396,7 @@
               <w:rPr>
                 <w:rFonts w:ascii="Cambria Math" w:hAnsi="Cambria Math"/>
               </w:rPr>
-              <m:t>s</m:t>
-            </m:r>
-            <m:r>
-              <w:rPr>
-                <w:rFonts w:ascii="Cambria Math" w:hAnsi="Cambria Math"/>
-              </w:rPr>
-              <m:t>,α</m:t>
+              <m:t>s,α</m:t>
             </m:r>
           </m:e>
         </m:d>
@@ -8728,7 +8716,7 @@
           <w:noProof/>
         </w:rPr>
         <w:drawing>
-          <wp:inline distT="0" distB="0" distL="0" distR="0" wp14:anchorId="4FC715EB" wp14:editId="3A1B1E84">
+          <wp:inline distT="0" distB="0" distL="0" distR="0" wp14:anchorId="4FC715EB" wp14:editId="18578E60">
             <wp:extent cx="4216125" cy="2324214"/>
             <wp:effectExtent l="0" t="0" r="0" b="0"/>
             <wp:docPr id="1648300483" name="Bilde 4"/>
@@ -8825,7 +8813,7 @@
           <w:noProof/>
         </w:rPr>
         <w:drawing>
-          <wp:inline distT="0" distB="0" distL="0" distR="0" wp14:anchorId="200F5C5F" wp14:editId="13347A7A">
+          <wp:inline distT="0" distB="0" distL="0" distR="0" wp14:anchorId="200F5C5F" wp14:editId="742DB3CC">
             <wp:extent cx="4255667" cy="2343905"/>
             <wp:effectExtent l="0" t="0" r="0" b="0"/>
             <wp:docPr id="978819089" name="Bilde 1"/>
@@ -8924,7 +8912,7 @@
         </w:rPr>
         <w:lastRenderedPageBreak/>
         <w:drawing>
-          <wp:inline distT="0" distB="0" distL="0" distR="0" wp14:anchorId="5BF733EC" wp14:editId="59E076A5">
+          <wp:inline distT="0" distB="0" distL="0" distR="0" wp14:anchorId="5BF733EC" wp14:editId="66C023E3">
             <wp:extent cx="4389120" cy="2419581"/>
             <wp:effectExtent l="0" t="0" r="0" b="0"/>
             <wp:docPr id="1346742716" name="Bilde 3"/>
@@ -9056,7 +9044,7 @@
           <w:noProof/>
         </w:rPr>
         <w:drawing>
-          <wp:inline distT="0" distB="0" distL="0" distR="0" wp14:anchorId="76200B55" wp14:editId="0858FE62">
+          <wp:inline distT="0" distB="0" distL="0" distR="0" wp14:anchorId="76200B55" wp14:editId="1297DB2E">
             <wp:extent cx="6346368" cy="1809750"/>
             <wp:effectExtent l="0" t="0" r="0" b="0"/>
             <wp:docPr id="623417016" name="Bilde 19" descr="Et bilde som inneholder diagram, skjermbilde, line, Rektangel&#10;&#10;Automatisk generert beskrivelse"/>
@@ -9278,7 +9266,7 @@
           <w:noProof/>
         </w:rPr>
         <w:drawing>
-          <wp:inline distT="0" distB="0" distL="0" distR="0" wp14:anchorId="17B0D017" wp14:editId="740BEB91">
+          <wp:inline distT="0" distB="0" distL="0" distR="0" wp14:anchorId="17B0D017" wp14:editId="646BB1FB">
             <wp:extent cx="6352456" cy="1854200"/>
             <wp:effectExtent l="0" t="0" r="0" b="0"/>
             <wp:docPr id="1376561853" name="Bilde 21" descr="Et bilde som inneholder diagram, line, skjermbilde, Rektangel&#10;&#10;Automatisk generert beskrivelse"/>
@@ -9451,13 +9439,14 @@
       <w:bookmarkEnd w:id="16"/>
     </w:p>
     <w:p>
-      <w:proofErr w:type="spellStart"/>
-      <w:r>
-        <w:t>Utifra</w:t>
-      </w:r>
-      <w:proofErr w:type="spellEnd"/>
-      <w:r>
-        <w:t xml:space="preserve"> de resultatene som ble oppnådd, så ser man at det stemmer med antagelsene i starten når det gjelder Monte Carlo Simulering. Man må ha et stort antall episoder, for å kunne få tilfredsstillende resultater.</w:t>
+      <w:r>
+        <w:t>Ut</w:t>
+      </w:r>
+      <w:r>
+        <w:t xml:space="preserve"> </w:t>
+      </w:r>
+      <w:r>
+        <w:t>ifra de resultatene som ble oppnådd, så ser man at det stemmer med antagelsene i starten når det gjelder Monte Carlo Simulering. Man må ha et stort antall episoder, for å kunne få tilfredsstillende resultater.</w:t>
       </w:r>
     </w:p>
     <w:p>
@@ -10033,10 +10022,7 @@
       </w:r>
       <w:proofErr w:type="spellEnd"/>
       <w:r>
-        <w:t xml:space="preserve">) </w:t>
-      </w:r>
-      <w:r>
-        <w:t xml:space="preserve">Grunnleggende konsepter i RL. Canvas. </w:t>
+        <w:t xml:space="preserve">) Grunnleggende konsepter i RL. Canvas. </w:t>
       </w:r>
       <w:hyperlink r:id="rId22" w:history="1">
         <w:proofErr w:type="spellStart"/>
@@ -10112,6 +10098,12 @@
       </w:hyperlink>
     </w:p>
     <w:p>
+      <w:pPr>
+        <w:rPr>
+          <w:i/>
+          <w:iCs/>
+        </w:rPr>
+      </w:pPr>
       <w:r>
         <w:t>[</w:t>
       </w:r>
@@ -10120,12 +10112,37 @@
       </w:r>
       <w:r>
         <w:t xml:space="preserve">] - </w:t>
+      </w:r>
+      <w:r>
+        <w:rPr>
+          <w:i/>
+          <w:iCs/>
+        </w:rPr>
+        <w:t xml:space="preserve">Grøn, Øyvind: Monte Carlo-metode i Store norske leksikon på </w:t>
+      </w:r>
+      <w:proofErr w:type="spellStart"/>
+      <w:r>
+        <w:rPr>
+          <w:i/>
+          <w:iCs/>
+        </w:rPr>
+        <w:t>snl.no</w:t>
+      </w:r>
+      <w:proofErr w:type="spellEnd"/>
+      <w:r>
+        <w:rPr>
+          <w:i/>
+          <w:iCs/>
+        </w:rPr>
+        <w:t xml:space="preserve">. Hentet 13. oktober 2024 fra </w:t>
       </w:r>
       <w:hyperlink r:id="rId23" w:history="1">
         <w:proofErr w:type="spellStart"/>
         <w:r>
           <w:rPr>
             <w:rStyle w:val="Hyperkobling"/>
+            <w:i/>
+            <w:iCs/>
           </w:rPr>
           <w:t>https</w:t>
         </w:r>
@@ -10133,6 +10150,8 @@
         <w:r>
           <w:rPr>
             <w:rStyle w:val="Hyperkobling"/>
+            <w:i/>
+            <w:iCs/>
           </w:rPr>
           <w:t>://</w:t>
         </w:r>
@@ -10140,6 +10159,8 @@
         <w:r>
           <w:rPr>
             <w:rStyle w:val="Hyperkobling"/>
+            <w:i/>
+            <w:iCs/>
           </w:rPr>
           <w:t>snl.no</w:t>
         </w:r>
@@ -10147,6 +10168,8 @@
         <w:r>
           <w:rPr>
             <w:rStyle w:val="Hyperkobling"/>
+            <w:i/>
+            <w:iCs/>
           </w:rPr>
           <w:t>/</w:t>
         </w:r>
@@ -10154,6 +10177,8 @@
         <w:r>
           <w:rPr>
             <w:rStyle w:val="Hyperkobling"/>
+            <w:i/>
+            <w:iCs/>
           </w:rPr>
           <w:t>Monte_Carlo</w:t>
         </w:r>
@@ -10161,19 +10186,140 @@
         <w:r>
           <w:rPr>
             <w:rStyle w:val="Hyperkobling"/>
+            <w:i/>
+            <w:iCs/>
           </w:rPr>
           <w:t>-metode</w:t>
         </w:r>
       </w:hyperlink>
     </w:p>
     <w:p>
-      <w:r>
-        <w:t xml:space="preserve">[5] - </w:t>
+      <w:pPr>
+        <w:rPr>
+          <w:i/>
+          <w:iCs/>
+        </w:rPr>
+      </w:pPr>
+      <w:r>
+        <w:t xml:space="preserve">[5] </w:t>
+      </w:r>
+      <w:r>
+        <w:t>–</w:t>
+      </w:r>
+      <w:r>
+        <w:rPr>
+          <w:i/>
+          <w:iCs/>
+        </w:rPr>
+        <w:t>Viner</w:t>
+      </w:r>
+      <w:r>
+        <w:rPr>
+          <w:i/>
+          <w:iCs/>
+        </w:rPr>
+        <w:t xml:space="preserve">, </w:t>
+      </w:r>
+      <w:r>
+        <w:rPr>
+          <w:i/>
+          <w:iCs/>
+        </w:rPr>
+        <w:t>Katharine</w:t>
+      </w:r>
+      <w:r>
+        <w:rPr>
+          <w:i/>
+          <w:iCs/>
+        </w:rPr>
+        <w:t xml:space="preserve">: Clear for takeoff? Amazon </w:t>
+      </w:r>
+      <w:proofErr w:type="spellStart"/>
+      <w:r>
+        <w:rPr>
+          <w:i/>
+          <w:iCs/>
+        </w:rPr>
+        <w:t>gets</w:t>
+      </w:r>
+      <w:proofErr w:type="spellEnd"/>
+      <w:r>
+        <w:rPr>
+          <w:i/>
+          <w:iCs/>
+        </w:rPr>
+        <w:t xml:space="preserve"> green </w:t>
+      </w:r>
+      <w:proofErr w:type="spellStart"/>
+      <w:r>
+        <w:rPr>
+          <w:i/>
+          <w:iCs/>
+        </w:rPr>
+        <w:t>light</w:t>
+      </w:r>
+      <w:proofErr w:type="spellEnd"/>
+      <w:r>
+        <w:rPr>
+          <w:i/>
+          <w:iCs/>
+        </w:rPr>
+        <w:t xml:space="preserve"> to test-fly </w:t>
+      </w:r>
+      <w:proofErr w:type="spellStart"/>
+      <w:r>
+        <w:rPr>
+          <w:i/>
+          <w:iCs/>
+        </w:rPr>
+        <w:t>delivery</w:t>
+      </w:r>
+      <w:proofErr w:type="spellEnd"/>
+      <w:r>
+        <w:rPr>
+          <w:i/>
+          <w:iCs/>
+        </w:rPr>
+        <w:t xml:space="preserve"> drones in </w:t>
+      </w:r>
+      <w:proofErr w:type="spellStart"/>
+      <w:r>
+        <w:rPr>
+          <w:i/>
+          <w:iCs/>
+        </w:rPr>
+        <w:t>uk</w:t>
+      </w:r>
+      <w:proofErr w:type="spellEnd"/>
+      <w:r>
+        <w:rPr>
+          <w:i/>
+          <w:iCs/>
+        </w:rPr>
+        <w:t xml:space="preserve">. The </w:t>
+      </w:r>
+      <w:proofErr w:type="spellStart"/>
+      <w:r>
+        <w:rPr>
+          <w:i/>
+          <w:iCs/>
+        </w:rPr>
+        <w:t>Guardian</w:t>
+      </w:r>
+      <w:proofErr w:type="spellEnd"/>
+      <w:r>
+        <w:rPr>
+          <w:i/>
+          <w:iCs/>
+        </w:rPr>
+        <w:t xml:space="preserve">. Hentet 13. Oktober 2024 fra </w:t>
       </w:r>
       <w:hyperlink r:id="rId24" w:history="1">
         <w:r>
           <w:rPr>
             <w:rStyle w:val="Hyperkobling"/>
+            <w:i/>
+            <w:iCs/>
           </w:rPr>
           <w:t>https://www.theguardian.com/business/article/2024/aug/15/clear-for-takeoff-amazon-gets-green-light-to-test-fly-delivery-drones-in-uk</w:t>
         </w:r>
@@ -10181,13 +10327,133 @@
     </w:p>
     <w:p>
       <w:r>
-        <w:t xml:space="preserve">[6] - </w:t>
+        <w:t xml:space="preserve">[6] </w:t>
+      </w:r>
+      <w:r>
+        <w:t>–</w:t>
+      </w:r>
+      <w:r>
+        <w:t xml:space="preserve"> </w:t>
+      </w:r>
+      <w:proofErr w:type="spellStart"/>
+      <w:r>
+        <w:rPr>
+          <w:i/>
+          <w:iCs/>
+        </w:rPr>
+        <w:t>Rao</w:t>
+      </w:r>
+      <w:proofErr w:type="spellEnd"/>
+      <w:r>
+        <w:rPr>
+          <w:i/>
+          <w:iCs/>
+        </w:rPr>
+        <w:t xml:space="preserve">, </w:t>
+      </w:r>
+      <w:proofErr w:type="spellStart"/>
+      <w:r>
+        <w:rPr>
+          <w:i/>
+          <w:iCs/>
+        </w:rPr>
+        <w:t>Devika</w:t>
+      </w:r>
+      <w:proofErr w:type="spellEnd"/>
+      <w:r>
+        <w:rPr>
+          <w:i/>
+          <w:iCs/>
+        </w:rPr>
+        <w:t xml:space="preserve">: The </w:t>
+      </w:r>
+      <w:proofErr w:type="spellStart"/>
+      <w:r>
+        <w:rPr>
+          <w:i/>
+          <w:iCs/>
+        </w:rPr>
+        <w:t>pros</w:t>
+      </w:r>
+      <w:proofErr w:type="spellEnd"/>
+      <w:r>
+        <w:rPr>
+          <w:i/>
+          <w:iCs/>
+        </w:rPr>
+        <w:t xml:space="preserve"> and </w:t>
+      </w:r>
+      <w:proofErr w:type="spellStart"/>
+      <w:r>
+        <w:rPr>
+          <w:i/>
+          <w:iCs/>
+        </w:rPr>
+        <w:t>cons</w:t>
+      </w:r>
+      <w:proofErr w:type="spellEnd"/>
+      <w:r>
+        <w:rPr>
+          <w:i/>
+          <w:iCs/>
+        </w:rPr>
+        <w:t xml:space="preserve"> </w:t>
+      </w:r>
+      <w:proofErr w:type="spellStart"/>
+      <w:r>
+        <w:rPr>
+          <w:i/>
+          <w:iCs/>
+        </w:rPr>
+        <w:t>of</w:t>
+      </w:r>
+      <w:proofErr w:type="spellEnd"/>
+      <w:r>
+        <w:rPr>
+          <w:i/>
+          <w:iCs/>
+        </w:rPr>
+        <w:t xml:space="preserve"> drone </w:t>
+      </w:r>
+      <w:proofErr w:type="spellStart"/>
+      <w:r>
+        <w:rPr>
+          <w:i/>
+          <w:iCs/>
+        </w:rPr>
+        <w:t>delivery</w:t>
+      </w:r>
+      <w:proofErr w:type="spellEnd"/>
+      <w:r>
+        <w:rPr>
+          <w:i/>
+          <w:iCs/>
+        </w:rPr>
+        <w:t xml:space="preserve">. The </w:t>
+      </w:r>
+      <w:proofErr w:type="spellStart"/>
+      <w:r>
+        <w:rPr>
+          <w:i/>
+          <w:iCs/>
+        </w:rPr>
+        <w:t>Week</w:t>
+      </w:r>
+      <w:proofErr w:type="spellEnd"/>
+      <w:r>
+        <w:rPr>
+          <w:i/>
+          <w:iCs/>
+        </w:rPr>
+        <w:t xml:space="preserve">. Hentet 13. Oktober 2024 fra </w:t>
       </w:r>
       <w:hyperlink r:id="rId25" w:history="1">
         <w:proofErr w:type="spellStart"/>
         <w:r>
           <w:rPr>
             <w:rStyle w:val="Hyperkobling"/>
+            <w:i/>
+            <w:iCs/>
           </w:rPr>
           <w:t>https</w:t>
         </w:r>
@@ -10195,6 +10461,8 @@
         <w:r>
           <w:rPr>
             <w:rStyle w:val="Hyperkobling"/>
+            <w:i/>
+            <w:iCs/>
           </w:rPr>
           <w:t>://</w:t>
         </w:r>
@@ -10202,6 +10470,8 @@
         <w:r>
           <w:rPr>
             <w:rStyle w:val="Hyperkobling"/>
+            <w:i/>
+            <w:iCs/>
           </w:rPr>
           <w:t>theweek.com</w:t>
         </w:r>
@@ -10209,6 +10479,8 @@
         <w:r>
           <w:rPr>
             <w:rStyle w:val="Hyperkobling"/>
+            <w:i/>
+            <w:iCs/>
           </w:rPr>
           <w:t>/</w:t>
         </w:r>
@@ -10216,6 +10488,8 @@
         <w:r>
           <w:rPr>
             <w:rStyle w:val="Hyperkobling"/>
+            <w:i/>
+            <w:iCs/>
           </w:rPr>
           <w:t>tech</w:t>
         </w:r>
@@ -10223,6 +10497,8 @@
         <w:r>
           <w:rPr>
             <w:rStyle w:val="Hyperkobling"/>
+            <w:i/>
+            <w:iCs/>
           </w:rPr>
           <w:t>/drone-</w:t>
         </w:r>
@@ -10230,6 +10506,8 @@
         <w:r>
           <w:rPr>
             <w:rStyle w:val="Hyperkobling"/>
+            <w:i/>
+            <w:iCs/>
           </w:rPr>
           <w:t>delivery</w:t>
         </w:r>
@@ -10237,6 +10515,8 @@
         <w:r>
           <w:rPr>
             <w:rStyle w:val="Hyperkobling"/>
+            <w:i/>
+            <w:iCs/>
           </w:rPr>
           <w:t>-</w:t>
         </w:r>
@@ -10244,6 +10524,8 @@
         <w:r>
           <w:rPr>
             <w:rStyle w:val="Hyperkobling"/>
+            <w:i/>
+            <w:iCs/>
           </w:rPr>
           <w:t>pros-cons</w:t>
         </w:r>
@@ -10252,13 +10534,188 @@
     </w:p>
     <w:p>
       <w:r>
-        <w:t xml:space="preserve">[7] - </w:t>
+        <w:t xml:space="preserve">[7] </w:t>
+      </w:r>
+      <w:r>
+        <w:t>–</w:t>
+      </w:r>
+      <w:r>
+        <w:t xml:space="preserve"> </w:t>
+      </w:r>
+      <w:r>
+        <w:rPr>
+          <w:i/>
+          <w:iCs/>
+        </w:rPr>
+        <w:t xml:space="preserve">Baker, </w:t>
+      </w:r>
+      <w:proofErr w:type="spellStart"/>
+      <w:r>
+        <w:rPr>
+          <w:i/>
+          <w:iCs/>
+        </w:rPr>
+        <w:t>Aryn</w:t>
+      </w:r>
+      <w:proofErr w:type="spellEnd"/>
+      <w:r>
+        <w:rPr>
+          <w:i/>
+          <w:iCs/>
+        </w:rPr>
+        <w:t xml:space="preserve">: U.S. </w:t>
+      </w:r>
+      <w:proofErr w:type="spellStart"/>
+      <w:r>
+        <w:rPr>
+          <w:i/>
+          <w:iCs/>
+        </w:rPr>
+        <w:t>startup</w:t>
+      </w:r>
+      <w:proofErr w:type="spellEnd"/>
+      <w:r>
+        <w:rPr>
+          <w:i/>
+          <w:iCs/>
+        </w:rPr>
+        <w:t xml:space="preserve"> </w:t>
+      </w:r>
+      <w:proofErr w:type="spellStart"/>
+      <w:r>
+        <w:rPr>
+          <w:i/>
+          <w:iCs/>
+        </w:rPr>
+        <w:t>Zipline</w:t>
+      </w:r>
+      <w:proofErr w:type="spellEnd"/>
+      <w:r>
+        <w:rPr>
+          <w:i/>
+          <w:iCs/>
+        </w:rPr>
+        <w:t xml:space="preserve"> has </w:t>
+      </w:r>
+      <w:proofErr w:type="spellStart"/>
+      <w:r>
+        <w:rPr>
+          <w:i/>
+          <w:iCs/>
+        </w:rPr>
+        <w:t>teamed</w:t>
+      </w:r>
+      <w:proofErr w:type="spellEnd"/>
+      <w:r>
+        <w:rPr>
+          <w:i/>
+          <w:iCs/>
+        </w:rPr>
+        <w:t xml:space="preserve"> up </w:t>
+      </w:r>
+      <w:proofErr w:type="spellStart"/>
+      <w:r>
+        <w:rPr>
+          <w:i/>
+          <w:iCs/>
+        </w:rPr>
+        <w:t>with</w:t>
+      </w:r>
+      <w:proofErr w:type="spellEnd"/>
+      <w:r>
+        <w:rPr>
+          <w:i/>
+          <w:iCs/>
+        </w:rPr>
+        <w:t xml:space="preserve"> </w:t>
+      </w:r>
+      <w:proofErr w:type="spellStart"/>
+      <w:r>
+        <w:rPr>
+          <w:i/>
+          <w:iCs/>
+        </w:rPr>
+        <w:t>the</w:t>
+      </w:r>
+      <w:proofErr w:type="spellEnd"/>
+      <w:r>
+        <w:rPr>
+          <w:i/>
+          <w:iCs/>
+        </w:rPr>
+        <w:t xml:space="preserve"> </w:t>
+      </w:r>
+      <w:proofErr w:type="spellStart"/>
+      <w:r>
+        <w:rPr>
+          <w:i/>
+          <w:iCs/>
+        </w:rPr>
+        <w:t>Rwandan</w:t>
+      </w:r>
+      <w:proofErr w:type="spellEnd"/>
+      <w:r>
+        <w:rPr>
+          <w:i/>
+          <w:iCs/>
+        </w:rPr>
+        <w:t xml:space="preserve"> </w:t>
+      </w:r>
+      <w:proofErr w:type="spellStart"/>
+      <w:r>
+        <w:rPr>
+          <w:i/>
+          <w:iCs/>
+        </w:rPr>
+        <w:t>government</w:t>
+      </w:r>
+      <w:proofErr w:type="spellEnd"/>
+      <w:r>
+        <w:rPr>
+          <w:i/>
+          <w:iCs/>
+        </w:rPr>
+        <w:t xml:space="preserve"> to deliver </w:t>
+      </w:r>
+      <w:proofErr w:type="spellStart"/>
+      <w:r>
+        <w:rPr>
+          <w:i/>
+          <w:iCs/>
+        </w:rPr>
+        <w:t>blood</w:t>
+      </w:r>
+      <w:proofErr w:type="spellEnd"/>
+      <w:r>
+        <w:rPr>
+          <w:i/>
+          <w:iCs/>
+        </w:rPr>
+        <w:t xml:space="preserve"> </w:t>
+      </w:r>
+      <w:proofErr w:type="spellStart"/>
+      <w:r>
+        <w:rPr>
+          <w:i/>
+          <w:iCs/>
+        </w:rPr>
+        <w:t>supplies</w:t>
+      </w:r>
+      <w:proofErr w:type="spellEnd"/>
+      <w:r>
+        <w:rPr>
+          <w:i/>
+          <w:iCs/>
+        </w:rPr>
+        <w:t xml:space="preserve"> by drone. Time. Hentet 13. Oktober 2024 fra </w:t>
       </w:r>
       <w:hyperlink r:id="rId26" w:history="1">
         <w:proofErr w:type="spellStart"/>
         <w:r>
           <w:rPr>
             <w:rStyle w:val="Hyperkobling"/>
+            <w:i/>
+            <w:iCs/>
           </w:rPr>
           <w:t>https</w:t>
         </w:r>
@@ -10266,6 +10723,8 @@
         <w:r>
           <w:rPr>
             <w:rStyle w:val="Hyperkobling"/>
+            <w:i/>
+            <w:iCs/>
           </w:rPr>
           <w:t>://</w:t>
         </w:r>
@@ -10273,6 +10732,8 @@
         <w:r>
           <w:rPr>
             <w:rStyle w:val="Hyperkobling"/>
+            <w:i/>
+            <w:iCs/>
           </w:rPr>
           <w:t>time.com</w:t>
         </w:r>
@@ -10280,6 +10741,8 @@
         <w:r>
           <w:rPr>
             <w:rStyle w:val="Hyperkobling"/>
+            <w:i/>
+            <w:iCs/>
           </w:rPr>
           <w:t>/rwanda-drones-</w:t>
         </w:r>
@@ -10287,6 +10750,8 @@
         <w:r>
           <w:rPr>
             <w:rStyle w:val="Hyperkobling"/>
+            <w:i/>
+            <w:iCs/>
           </w:rPr>
           <w:t>zipline</w:t>
         </w:r>
@@ -10294,6 +10759,8 @@
         <w:r>
           <w:rPr>
             <w:rStyle w:val="Hyperkobling"/>
+            <w:i/>
+            <w:iCs/>
           </w:rPr>
           <w:t>/</w:t>
         </w:r>
@@ -11826,6 +12293,18 @@
       <w:color w:val="666666"/>
     </w:rPr>
   </w:style>
+  <w:style w:type="character" w:styleId="Fulgthyperkobling">
+    <w:name w:val="FollowedHyperlink"/>
+    <w:basedOn w:val="Standardskriftforavsnitt"/>
+    <w:uiPriority w:val="99"/>
+    <w:semiHidden/>
+    <w:unhideWhenUsed/>
+    <w:rsid w:val="008964F2"/>
+    <w:rPr>
+      <w:color w:val="96607D" w:themeColor="followedHyperlink"/>
+      <w:u w:val="single"/>
+    </w:rPr>
+  </w:style>
 </w:styles>
 </file>
 

</xml_diff>